<commit_message>
Completed part 1 of final project
</commit_message>
<xml_diff>
--- a/products/manuscript/Manuscript.docx
+++ b/products/manuscript/Manuscript.docx
@@ -53,7 +53,7 @@
         <w:pStyle w:val="Date"/>
       </w:pPr>
       <w:r>
-        <w:t xml:space="preserve">2024-06-06</w:t>
+        <w:t xml:space="preserve">2024-06-17</w:t>
       </w:r>
     </w:p>
     <w:p>
@@ -481,58 +481,153 @@
         <w:pStyle w:val="FirstParagraph"/>
       </w:pPr>
       <w:r>
+        <w:t xml:space="preserve">This dataset is a cleaned version of the original</w:t>
+      </w:r>
+      <w:r>
+        <w:t xml:space="preserve"> </w:t>
+      </w:r>
+      <w:hyperlink r:id="rId23">
+        <w:r>
+          <w:rPr>
+            <w:rStyle w:val="Hyperlink"/>
+          </w:rPr>
+          <w:t xml:space="preserve">Mushroom Dataset for Binary Classification</w:t>
+        </w:r>
+      </w:hyperlink>
+      <w:r>
+        <w:t xml:space="preserve"> </w:t>
+      </w:r>
+      <w:r>
+        <w:t xml:space="preserve">Available at UCI Library. This dataset was cleaned using various techniques such as Modal imputation, one-hot encoding, z-score normalization, and feature selection. It contains 9 columns:</w:t>
+      </w:r>
+    </w:p>
+    <w:p>
+      <w:pPr>
+        <w:numPr>
+          <w:ilvl w:val="0"/>
+          <w:numId w:val="1001"/>
+        </w:numPr>
+      </w:pPr>
+      <w:r>
+        <w:t xml:space="preserve">Cap Diameter</w:t>
+      </w:r>
+    </w:p>
+    <w:p>
+      <w:pPr>
+        <w:numPr>
+          <w:ilvl w:val="0"/>
+          <w:numId w:val="1001"/>
+        </w:numPr>
+      </w:pPr>
+      <w:r>
+        <w:t xml:space="preserve">Cap Shape</w:t>
+      </w:r>
+    </w:p>
+    <w:p>
+      <w:pPr>
+        <w:numPr>
+          <w:ilvl w:val="0"/>
+          <w:numId w:val="1001"/>
+        </w:numPr>
+      </w:pPr>
+      <w:r>
+        <w:t xml:space="preserve">Gill Attachment</w:t>
+      </w:r>
+    </w:p>
+    <w:p>
+      <w:pPr>
+        <w:numPr>
+          <w:ilvl w:val="0"/>
+          <w:numId w:val="1001"/>
+        </w:numPr>
+      </w:pPr>
+      <w:r>
+        <w:t xml:space="preserve">Gill Color</w:t>
+      </w:r>
+    </w:p>
+    <w:p>
+      <w:pPr>
+        <w:numPr>
+          <w:ilvl w:val="0"/>
+          <w:numId w:val="1001"/>
+        </w:numPr>
+      </w:pPr>
+      <w:r>
+        <w:t xml:space="preserve">Stem Height</w:t>
+      </w:r>
+    </w:p>
+    <w:p>
+      <w:pPr>
+        <w:numPr>
+          <w:ilvl w:val="0"/>
+          <w:numId w:val="1001"/>
+        </w:numPr>
+      </w:pPr>
+      <w:r>
+        <w:t xml:space="preserve">Stem Width</w:t>
+      </w:r>
+    </w:p>
+    <w:p>
+      <w:pPr>
+        <w:numPr>
+          <w:ilvl w:val="0"/>
+          <w:numId w:val="1001"/>
+        </w:numPr>
+      </w:pPr>
+      <w:r>
+        <w:t xml:space="preserve">Stem Color</w:t>
+      </w:r>
+    </w:p>
+    <w:p>
+      <w:pPr>
+        <w:numPr>
+          <w:ilvl w:val="0"/>
+          <w:numId w:val="1001"/>
+        </w:numPr>
+      </w:pPr>
+      <w:r>
+        <w:t xml:space="preserve">Season</w:t>
+      </w:r>
+    </w:p>
+    <w:p>
+      <w:pPr>
+        <w:numPr>
+          <w:ilvl w:val="0"/>
+          <w:numId w:val="1001"/>
+        </w:numPr>
+      </w:pPr>
+      <w:r>
+        <w:t xml:space="preserve">Target Class - Is it edible or not?</w:t>
+      </w:r>
+    </w:p>
+    <w:p>
+      <w:pPr>
+        <w:pStyle w:val="FirstParagraph"/>
+      </w:pPr>
+      <w:r>
+        <w:t xml:space="preserve">The Target Class contains two values - 0 or 1 - where 0 refers to edible and 1 refers to poisonous.</w:t>
+      </w:r>
+    </w:p>
+    <w:bookmarkEnd w:id="27"/>
+    <w:bookmarkStart w:id="28" w:name="questionshypotheses-to-be-addressed"/>
+    <w:p>
+      <w:pPr>
+        <w:pStyle w:val="Heading2"/>
+      </w:pPr>
+      <w:r>
+        <w:t xml:space="preserve">2.3 Questions/Hypotheses to be addressed</w:t>
+      </w:r>
+    </w:p>
+    <w:p>
+      <w:pPr>
+        <w:pStyle w:val="FirstParagraph"/>
+      </w:pPr>
+      <w:r>
         <w:rPr>
           <w:iCs/>
           <w:i/>
         </w:rPr>
-        <w:t xml:space="preserve">Describe what the data is, what it contains, where it is from, etc. Eventually this might be part of a methods section.</w:t>
-      </w:r>
-    </w:p>
-    <w:bookmarkEnd w:id="27"/>
-    <w:bookmarkStart w:id="28" w:name="questionshypotheses-to-be-addressed"/>
-    <w:p>
-      <w:pPr>
-        <w:pStyle w:val="Heading2"/>
-      </w:pPr>
-      <w:r>
-        <w:t xml:space="preserve">2.3 Questions/Hypotheses to be addressed</w:t>
-      </w:r>
-    </w:p>
-    <w:p>
-      <w:pPr>
-        <w:pStyle w:val="FirstParagraph"/>
-      </w:pPr>
-      <w:r>
-        <w:rPr>
-          <w:iCs/>
-          <w:i/>
-        </w:rPr>
-        <w:t xml:space="preserve">State the research questions you plan to answer with this analysis.</w:t>
-      </w:r>
-    </w:p>
-    <w:p>
-      <w:pPr>
-        <w:pStyle w:val="BodyText"/>
-      </w:pPr>
-      <w:r>
-        <w:t xml:space="preserve">To cite other work (important everywhere, but likely happens first in introduction), make sure your references are in the bibtex file specified in the YAML header above and have the right bibtex key. Then you can include like this:</w:t>
-      </w:r>
-    </w:p>
-    <w:p>
-      <w:pPr>
-        <w:pStyle w:val="BodyText"/>
-      </w:pPr>
-      <w:r>
-        <w:t xml:space="preserve">Examples of reproducible research projects can for instance be found in</w:t>
-      </w:r>
-      <w:r>
-        <w:t xml:space="preserve"> </w:t>
-      </w:r>
-      <w:r>
-        <w:t xml:space="preserve">(McKay, Ebell, Billings, et al., 2020; McKay, Ebell, Dale, Shen, &amp; Handel, 2020)</w:t>
-      </w:r>
-      <w:r>
-        <w:t xml:space="preserve">.</w:t>
+        <w:t xml:space="preserve">Using the Variables listed above, what is the best predictive model to determine if a mushroom is edible or not.</w:t>
       </w:r>
     </w:p>
     <w:p>
@@ -709,7 +804,7 @@
           <w:iCs/>
           <w:i/>
         </w:rPr>
-        <w:t xml:space="preserve">As applicable, explain where and how you got the data. If you directly import the data from an online source, you can combine this section with the next.</w:t>
+        <w:t xml:space="preserve">The data is from the Kaggle website that has been listed above. It is a CSV file with 9 variables and ~50,000 rows.</w:t>
       </w:r>
     </w:p>
     <w:bookmarkEnd w:id="35"/>
@@ -734,6 +829,783 @@
         <w:t xml:space="preserve">Write code that reads in the file and cleans it so it’s ready for analysis. Since this will be fairly long code for most datasets, it might be a good idea to have it in one or several R scripts. If that is the case, explain here briefly what kind of cleaning/processing you do, and provide more details and well documented code somewhere (e.g. as supplement in a paper). All materials, including files that contain code, should be commented well so everyone can follow along.</w:t>
       </w:r>
     </w:p>
+    <w:p>
+      <w:pPr>
+        <w:pStyle w:val="BodyText"/>
+      </w:pPr>
+      <w:r>
+        <w:t xml:space="preserve">The data is pretty cleaned already espescially since it is only 9 variables and ~50,000 rows. Here is the import</w:t>
+      </w:r>
+    </w:p>
+    <w:p>
+      <w:pPr>
+        <w:pStyle w:val="SourceCode"/>
+      </w:pPr>
+      <w:r>
+        <w:rPr>
+          <w:rStyle w:val="FunctionTok"/>
+        </w:rPr>
+        <w:t xml:space="preserve">library</w:t>
+      </w:r>
+      <w:r>
+        <w:rPr>
+          <w:rStyle w:val="NormalTok"/>
+        </w:rPr>
+        <w:t xml:space="preserve">(tidyverse)</w:t>
+      </w:r>
+    </w:p>
+    <w:p>
+      <w:pPr>
+        <w:pStyle w:val="SourceCode"/>
+      </w:pPr>
+      <w:r>
+        <w:rPr>
+          <w:rStyle w:val="VerbatimChar"/>
+        </w:rPr>
+        <w:t xml:space="preserve">Warning: package 'tidyverse' was built under R version 4.3.3</w:t>
+      </w:r>
+    </w:p>
+    <w:p>
+      <w:pPr>
+        <w:pStyle w:val="SourceCode"/>
+      </w:pPr>
+      <w:r>
+        <w:rPr>
+          <w:rStyle w:val="VerbatimChar"/>
+        </w:rPr>
+        <w:t xml:space="preserve">Warning: package 'ggplot2' was built under R version 4.3.3</w:t>
+      </w:r>
+    </w:p>
+    <w:p>
+      <w:pPr>
+        <w:pStyle w:val="SourceCode"/>
+      </w:pPr>
+      <w:r>
+        <w:rPr>
+          <w:rStyle w:val="VerbatimChar"/>
+        </w:rPr>
+        <w:t xml:space="preserve">Warning: package 'tibble' was built under R version 4.3.3</w:t>
+      </w:r>
+    </w:p>
+    <w:p>
+      <w:pPr>
+        <w:pStyle w:val="SourceCode"/>
+      </w:pPr>
+      <w:r>
+        <w:rPr>
+          <w:rStyle w:val="VerbatimChar"/>
+        </w:rPr>
+        <w:t xml:space="preserve">Warning: package 'tidyr' was built under R version 4.3.3</w:t>
+      </w:r>
+    </w:p>
+    <w:p>
+      <w:pPr>
+        <w:pStyle w:val="SourceCode"/>
+      </w:pPr>
+      <w:r>
+        <w:rPr>
+          <w:rStyle w:val="VerbatimChar"/>
+        </w:rPr>
+        <w:t xml:space="preserve">Warning: package 'readr' was built under R version 4.3.3</w:t>
+      </w:r>
+    </w:p>
+    <w:p>
+      <w:pPr>
+        <w:pStyle w:val="SourceCode"/>
+      </w:pPr>
+      <w:r>
+        <w:rPr>
+          <w:rStyle w:val="VerbatimChar"/>
+        </w:rPr>
+        <w:t xml:space="preserve">Warning: package 'purrr' was built under R version 4.3.3</w:t>
+      </w:r>
+    </w:p>
+    <w:p>
+      <w:pPr>
+        <w:pStyle w:val="SourceCode"/>
+      </w:pPr>
+      <w:r>
+        <w:rPr>
+          <w:rStyle w:val="VerbatimChar"/>
+        </w:rPr>
+        <w:t xml:space="preserve">Warning: package 'dplyr' was built under R version 4.3.3</w:t>
+      </w:r>
+    </w:p>
+    <w:p>
+      <w:pPr>
+        <w:pStyle w:val="SourceCode"/>
+      </w:pPr>
+      <w:r>
+        <w:rPr>
+          <w:rStyle w:val="VerbatimChar"/>
+        </w:rPr>
+        <w:t xml:space="preserve">Warning: package 'stringr' was built under R version 4.3.3</w:t>
+      </w:r>
+    </w:p>
+    <w:p>
+      <w:pPr>
+        <w:pStyle w:val="SourceCode"/>
+      </w:pPr>
+      <w:r>
+        <w:rPr>
+          <w:rStyle w:val="VerbatimChar"/>
+        </w:rPr>
+        <w:t xml:space="preserve">Warning: package 'forcats' was built under R version 4.3.3</w:t>
+      </w:r>
+    </w:p>
+    <w:p>
+      <w:pPr>
+        <w:pStyle w:val="SourceCode"/>
+      </w:pPr>
+      <w:r>
+        <w:rPr>
+          <w:rStyle w:val="VerbatimChar"/>
+        </w:rPr>
+        <w:t xml:space="preserve">Warning: package 'lubridate' was built under R version 4.3.3</w:t>
+      </w:r>
+    </w:p>
+    <w:p>
+      <w:pPr>
+        <w:pStyle w:val="SourceCode"/>
+      </w:pPr>
+      <w:r>
+        <w:rPr>
+          <w:rStyle w:val="VerbatimChar"/>
+        </w:rPr>
+        <w:t xml:space="preserve">── Attaching core tidyverse packages ──────────────────────── tidyverse 2.0.0 ──</w:t>
+      </w:r>
+      <w:r>
+        <w:br/>
+      </w:r>
+      <w:r>
+        <w:rPr>
+          <w:rStyle w:val="VerbatimChar"/>
+        </w:rPr>
+        <w:t xml:space="preserve">✔ dplyr     1.1.4     ✔ readr     2.1.5</w:t>
+      </w:r>
+      <w:r>
+        <w:br/>
+      </w:r>
+      <w:r>
+        <w:rPr>
+          <w:rStyle w:val="VerbatimChar"/>
+        </w:rPr>
+        <w:t xml:space="preserve">✔ forcats   1.0.0     ✔ stringr   1.5.1</w:t>
+      </w:r>
+      <w:r>
+        <w:br/>
+      </w:r>
+      <w:r>
+        <w:rPr>
+          <w:rStyle w:val="VerbatimChar"/>
+        </w:rPr>
+        <w:t xml:space="preserve">✔ ggplot2   3.5.1     ✔ tibble    3.2.1</w:t>
+      </w:r>
+      <w:r>
+        <w:br/>
+      </w:r>
+      <w:r>
+        <w:rPr>
+          <w:rStyle w:val="VerbatimChar"/>
+        </w:rPr>
+        <w:t xml:space="preserve">✔ lubridate 1.9.3     ✔ tidyr     1.3.1</w:t>
+      </w:r>
+      <w:r>
+        <w:br/>
+      </w:r>
+      <w:r>
+        <w:rPr>
+          <w:rStyle w:val="VerbatimChar"/>
+        </w:rPr>
+        <w:t xml:space="preserve">✔ purrr     1.0.2     </w:t>
+      </w:r>
+      <w:r>
+        <w:br/>
+      </w:r>
+      <w:r>
+        <w:rPr>
+          <w:rStyle w:val="VerbatimChar"/>
+        </w:rPr>
+        <w:t xml:space="preserve">── Conflicts ────────────────────────────────────────── tidyverse_conflicts() ──</w:t>
+      </w:r>
+      <w:r>
+        <w:br/>
+      </w:r>
+      <w:r>
+        <w:rPr>
+          <w:rStyle w:val="VerbatimChar"/>
+        </w:rPr>
+        <w:t xml:space="preserve">✖ dplyr::filter() masks stats::filter()</w:t>
+      </w:r>
+      <w:r>
+        <w:br/>
+      </w:r>
+      <w:r>
+        <w:rPr>
+          <w:rStyle w:val="VerbatimChar"/>
+        </w:rPr>
+        <w:t xml:space="preserve">✖ dplyr::lag()    masks stats::lag()</w:t>
+      </w:r>
+      <w:r>
+        <w:br/>
+      </w:r>
+      <w:r>
+        <w:rPr>
+          <w:rStyle w:val="VerbatimChar"/>
+        </w:rPr>
+        <w:t xml:space="preserve">ℹ Use the conflicted package (&lt;http://conflicted.r-lib.org/&gt;) to force all conflicts to become errors</w:t>
+      </w:r>
+    </w:p>
+    <w:p>
+      <w:pPr>
+        <w:pStyle w:val="SourceCode"/>
+      </w:pPr>
+      <w:r>
+        <w:rPr>
+          <w:rStyle w:val="FunctionTok"/>
+        </w:rPr>
+        <w:t xml:space="preserve">getwd</w:t>
+      </w:r>
+      <w:r>
+        <w:rPr>
+          <w:rStyle w:val="NormalTok"/>
+        </w:rPr>
+        <w:t xml:space="preserve">()</w:t>
+      </w:r>
+    </w:p>
+    <w:p>
+      <w:pPr>
+        <w:pStyle w:val="SourceCode"/>
+      </w:pPr>
+      <w:r>
+        <w:rPr>
+          <w:rStyle w:val="VerbatimChar"/>
+        </w:rPr>
+        <w:t xml:space="preserve">[1] "C:/Users/alexm/Downloads/Pract 2/AlexMartinez-Analysis-Pract2/products/manuscript"</w:t>
+      </w:r>
+    </w:p>
+    <w:p>
+      <w:pPr>
+        <w:pStyle w:val="SourceCode"/>
+      </w:pPr>
+      <w:r>
+        <w:rPr>
+          <w:rStyle w:val="NormalTok"/>
+        </w:rPr>
+        <w:t xml:space="preserve">mushrooms </w:t>
+      </w:r>
+      <w:r>
+        <w:rPr>
+          <w:rStyle w:val="OtherTok"/>
+        </w:rPr>
+        <w:t xml:space="preserve">&lt;-</w:t>
+      </w:r>
+      <w:r>
+        <w:rPr>
+          <w:rStyle w:val="NormalTok"/>
+        </w:rPr>
+        <w:t xml:space="preserve"> </w:t>
+      </w:r>
+      <w:r>
+        <w:rPr>
+          <w:rStyle w:val="FunctionTok"/>
+        </w:rPr>
+        <w:t xml:space="preserve">read.csv</w:t>
+      </w:r>
+      <w:r>
+        <w:rPr>
+          <w:rStyle w:val="NormalTok"/>
+        </w:rPr>
+        <w:t xml:space="preserve">(</w:t>
+      </w:r>
+      <w:r>
+        <w:rPr>
+          <w:rStyle w:val="StringTok"/>
+        </w:rPr>
+        <w:t xml:space="preserve">'C:/Users/alexm/Downloads/Pract 2/AlexMartinez-Analysis-Pract2/data/mushroom_cleaned.csv'</w:t>
+      </w:r>
+      <w:r>
+        <w:rPr>
+          <w:rStyle w:val="NormalTok"/>
+        </w:rPr>
+        <w:t xml:space="preserve">)</w:t>
+      </w:r>
+      <w:r>
+        <w:br/>
+      </w:r>
+      <w:r>
+        <w:br/>
+      </w:r>
+      <w:r>
+        <w:br/>
+      </w:r>
+      <w:r>
+        <w:rPr>
+          <w:rStyle w:val="DocumentationTok"/>
+        </w:rPr>
+        <w:t xml:space="preserve">## Lets Explore the data</w:t>
+      </w:r>
+      <w:r>
+        <w:br/>
+      </w:r>
+      <w:r>
+        <w:rPr>
+          <w:rStyle w:val="FunctionTok"/>
+        </w:rPr>
+        <w:t xml:space="preserve">head</w:t>
+      </w:r>
+      <w:r>
+        <w:rPr>
+          <w:rStyle w:val="NormalTok"/>
+        </w:rPr>
+        <w:t xml:space="preserve">(mushrooms)</w:t>
+      </w:r>
+    </w:p>
+    <w:p>
+      <w:pPr>
+        <w:pStyle w:val="SourceCode"/>
+      </w:pPr>
+      <w:r>
+        <w:rPr>
+          <w:rStyle w:val="VerbatimChar"/>
+        </w:rPr>
+        <w:t xml:space="preserve">  cap.diameter cap.shape gill.attachment gill.color stem.height stem.width</w:t>
+      </w:r>
+      <w:r>
+        <w:br/>
+      </w:r>
+      <w:r>
+        <w:rPr>
+          <w:rStyle w:val="VerbatimChar"/>
+        </w:rPr>
+        <w:t xml:space="preserve">1         1372         2               2         10    3.807467       1545</w:t>
+      </w:r>
+      <w:r>
+        <w:br/>
+      </w:r>
+      <w:r>
+        <w:rPr>
+          <w:rStyle w:val="VerbatimChar"/>
+        </w:rPr>
+        <w:t xml:space="preserve">2         1461         2               2         10    3.807467       1557</w:t>
+      </w:r>
+      <w:r>
+        <w:br/>
+      </w:r>
+      <w:r>
+        <w:rPr>
+          <w:rStyle w:val="VerbatimChar"/>
+        </w:rPr>
+        <w:t xml:space="preserve">3         1371         2               2         10    3.612496       1566</w:t>
+      </w:r>
+      <w:r>
+        <w:br/>
+      </w:r>
+      <w:r>
+        <w:rPr>
+          <w:rStyle w:val="VerbatimChar"/>
+        </w:rPr>
+        <w:t xml:space="preserve">4         1261         6               2         10    3.787572       1566</w:t>
+      </w:r>
+      <w:r>
+        <w:br/>
+      </w:r>
+      <w:r>
+        <w:rPr>
+          <w:rStyle w:val="VerbatimChar"/>
+        </w:rPr>
+        <w:t xml:space="preserve">5         1305         6               2         10    3.711971       1464</w:t>
+      </w:r>
+      <w:r>
+        <w:br/>
+      </w:r>
+      <w:r>
+        <w:rPr>
+          <w:rStyle w:val="VerbatimChar"/>
+        </w:rPr>
+        <w:t xml:space="preserve">6         1337         6               2         10    3.775635       1520</w:t>
+      </w:r>
+      <w:r>
+        <w:br/>
+      </w:r>
+      <w:r>
+        <w:rPr>
+          <w:rStyle w:val="VerbatimChar"/>
+        </w:rPr>
+        <w:t xml:space="preserve">  stem.color    season class</w:t>
+      </w:r>
+      <w:r>
+        <w:br/>
+      </w:r>
+      <w:r>
+        <w:rPr>
+          <w:rStyle w:val="VerbatimChar"/>
+        </w:rPr>
+        <w:t xml:space="preserve">1         11 1.8042727     1</w:t>
+      </w:r>
+      <w:r>
+        <w:br/>
+      </w:r>
+      <w:r>
+        <w:rPr>
+          <w:rStyle w:val="VerbatimChar"/>
+        </w:rPr>
+        <w:t xml:space="preserve">2         11 1.8042727     1</w:t>
+      </w:r>
+      <w:r>
+        <w:br/>
+      </w:r>
+      <w:r>
+        <w:rPr>
+          <w:rStyle w:val="VerbatimChar"/>
+        </w:rPr>
+        <w:t xml:space="preserve">3         11 1.8042727     1</w:t>
+      </w:r>
+      <w:r>
+        <w:br/>
+      </w:r>
+      <w:r>
+        <w:rPr>
+          <w:rStyle w:val="VerbatimChar"/>
+        </w:rPr>
+        <w:t xml:space="preserve">4         11 1.8042727     1</w:t>
+      </w:r>
+      <w:r>
+        <w:br/>
+      </w:r>
+      <w:r>
+        <w:rPr>
+          <w:rStyle w:val="VerbatimChar"/>
+        </w:rPr>
+        <w:t xml:space="preserve">5         11 0.9431946     1</w:t>
+      </w:r>
+      <w:r>
+        <w:br/>
+      </w:r>
+      <w:r>
+        <w:rPr>
+          <w:rStyle w:val="VerbatimChar"/>
+        </w:rPr>
+        <w:t xml:space="preserve">6         11 0.9431946     1</w:t>
+      </w:r>
+    </w:p>
+    <w:p>
+      <w:pPr>
+        <w:pStyle w:val="SourceCode"/>
+      </w:pPr>
+      <w:r>
+        <w:rPr>
+          <w:rStyle w:val="FunctionTok"/>
+        </w:rPr>
+        <w:t xml:space="preserve">str</w:t>
+      </w:r>
+      <w:r>
+        <w:rPr>
+          <w:rStyle w:val="NormalTok"/>
+        </w:rPr>
+        <w:t xml:space="preserve">(mushrooms)</w:t>
+      </w:r>
+    </w:p>
+    <w:p>
+      <w:pPr>
+        <w:pStyle w:val="SourceCode"/>
+      </w:pPr>
+      <w:r>
+        <w:rPr>
+          <w:rStyle w:val="VerbatimChar"/>
+        </w:rPr>
+        <w:t xml:space="preserve">'data.frame':   54035 obs. of  9 variables:</w:t>
+      </w:r>
+      <w:r>
+        <w:br/>
+      </w:r>
+      <w:r>
+        <w:rPr>
+          <w:rStyle w:val="VerbatimChar"/>
+        </w:rPr>
+        <w:t xml:space="preserve"> $ cap.diameter   : int  1372 1461 1371 1261 1305 1337 1300 1354 1222 1085 ...</w:t>
+      </w:r>
+      <w:r>
+        <w:br/>
+      </w:r>
+      <w:r>
+        <w:rPr>
+          <w:rStyle w:val="VerbatimChar"/>
+        </w:rPr>
+        <w:t xml:space="preserve"> $ cap.shape      : int  2 2 2 6 6 6 2 6 6 6 ...</w:t>
+      </w:r>
+      <w:r>
+        <w:br/>
+      </w:r>
+      <w:r>
+        <w:rPr>
+          <w:rStyle w:val="VerbatimChar"/>
+        </w:rPr>
+        <w:t xml:space="preserve"> $ gill.attachment: int  2 2 2 2 2 2 2 2 2 2 ...</w:t>
+      </w:r>
+      <w:r>
+        <w:br/>
+      </w:r>
+      <w:r>
+        <w:rPr>
+          <w:rStyle w:val="VerbatimChar"/>
+        </w:rPr>
+        <w:t xml:space="preserve"> $ gill.color     : int  10 10 10 10 10 10 10 10 10 10 ...</w:t>
+      </w:r>
+      <w:r>
+        <w:br/>
+      </w:r>
+      <w:r>
+        <w:rPr>
+          <w:rStyle w:val="VerbatimChar"/>
+        </w:rPr>
+        <w:t xml:space="preserve"> $ stem.height    : num  3.81 3.81 3.61 3.79 3.71 ...</w:t>
+      </w:r>
+      <w:r>
+        <w:br/>
+      </w:r>
+      <w:r>
+        <w:rPr>
+          <w:rStyle w:val="VerbatimChar"/>
+        </w:rPr>
+        <w:t xml:space="preserve"> $ stem.width     : int  1545 1557 1566 1566 1464 1520 1563 1532 1476 1581 ...</w:t>
+      </w:r>
+      <w:r>
+        <w:br/>
+      </w:r>
+      <w:r>
+        <w:rPr>
+          <w:rStyle w:val="VerbatimChar"/>
+        </w:rPr>
+        <w:t xml:space="preserve"> $ stem.color     : int  11 11 11 11 11 11 11 11 11 11 ...</w:t>
+      </w:r>
+      <w:r>
+        <w:br/>
+      </w:r>
+      <w:r>
+        <w:rPr>
+          <w:rStyle w:val="VerbatimChar"/>
+        </w:rPr>
+        <w:t xml:space="preserve"> $ season         : num  1.804 1.804 1.804 1.804 0.943 ...</w:t>
+      </w:r>
+      <w:r>
+        <w:br/>
+      </w:r>
+      <w:r>
+        <w:rPr>
+          <w:rStyle w:val="VerbatimChar"/>
+        </w:rPr>
+        <w:t xml:space="preserve"> $ class          : int  1 1 1 1 1 1 1 1 1 1 ...</w:t>
+      </w:r>
+    </w:p>
+    <w:p>
+      <w:pPr>
+        <w:pStyle w:val="SourceCode"/>
+      </w:pPr>
+      <w:r>
+        <w:rPr>
+          <w:rStyle w:val="FunctionTok"/>
+        </w:rPr>
+        <w:t xml:space="preserve">summary</w:t>
+      </w:r>
+      <w:r>
+        <w:rPr>
+          <w:rStyle w:val="NormalTok"/>
+        </w:rPr>
+        <w:t xml:space="preserve">(mushrooms)</w:t>
+      </w:r>
+    </w:p>
+    <w:p>
+      <w:pPr>
+        <w:pStyle w:val="SourceCode"/>
+      </w:pPr>
+      <w:r>
+        <w:rPr>
+          <w:rStyle w:val="VerbatimChar"/>
+        </w:rPr>
+        <w:t xml:space="preserve">  cap.diameter      cap.shape gill.attachment   gill.color   </w:t>
+      </w:r>
+      <w:r>
+        <w:br/>
+      </w:r>
+      <w:r>
+        <w:rPr>
+          <w:rStyle w:val="VerbatimChar"/>
+        </w:rPr>
+        <w:t xml:space="preserve"> Min.   :   0.0   Min.   :0   Min.   :0.000   Min.   : 0.00  </w:t>
+      </w:r>
+      <w:r>
+        <w:br/>
+      </w:r>
+      <w:r>
+        <w:rPr>
+          <w:rStyle w:val="VerbatimChar"/>
+        </w:rPr>
+        <w:t xml:space="preserve"> 1st Qu.: 289.0   1st Qu.:2   1st Qu.:0.000   1st Qu.: 5.00  </w:t>
+      </w:r>
+      <w:r>
+        <w:br/>
+      </w:r>
+      <w:r>
+        <w:rPr>
+          <w:rStyle w:val="VerbatimChar"/>
+        </w:rPr>
+        <w:t xml:space="preserve"> Median : 525.0   Median :5   Median :1.000   Median : 8.00  </w:t>
+      </w:r>
+      <w:r>
+        <w:br/>
+      </w:r>
+      <w:r>
+        <w:rPr>
+          <w:rStyle w:val="VerbatimChar"/>
+        </w:rPr>
+        <w:t xml:space="preserve"> Mean   : 567.3   Mean   :4   Mean   :2.142   Mean   : 7.33  </w:t>
+      </w:r>
+      <w:r>
+        <w:br/>
+      </w:r>
+      <w:r>
+        <w:rPr>
+          <w:rStyle w:val="VerbatimChar"/>
+        </w:rPr>
+        <w:t xml:space="preserve"> 3rd Qu.: 781.0   3rd Qu.:6   3rd Qu.:4.000   3rd Qu.:10.00  </w:t>
+      </w:r>
+      <w:r>
+        <w:br/>
+      </w:r>
+      <w:r>
+        <w:rPr>
+          <w:rStyle w:val="VerbatimChar"/>
+        </w:rPr>
+        <w:t xml:space="preserve"> Max.   :1891.0   Max.   :6   Max.   :6.000   Max.   :11.00  </w:t>
+      </w:r>
+      <w:r>
+        <w:br/>
+      </w:r>
+      <w:r>
+        <w:rPr>
+          <w:rStyle w:val="VerbatimChar"/>
+        </w:rPr>
+        <w:t xml:space="preserve">  stem.height         stem.width     stem.color         season       </w:t>
+      </w:r>
+      <w:r>
+        <w:br/>
+      </w:r>
+      <w:r>
+        <w:rPr>
+          <w:rStyle w:val="VerbatimChar"/>
+        </w:rPr>
+        <w:t xml:space="preserve"> Min.   :0.000426   Min.   :   0   Min.   : 0.000   Min.   :0.02737  </w:t>
+      </w:r>
+      <w:r>
+        <w:br/>
+      </w:r>
+      <w:r>
+        <w:rPr>
+          <w:rStyle w:val="VerbatimChar"/>
+        </w:rPr>
+        <w:t xml:space="preserve"> 1st Qu.:0.270997   1st Qu.: 421   1st Qu.: 6.000   1st Qu.:0.88845  </w:t>
+      </w:r>
+      <w:r>
+        <w:br/>
+      </w:r>
+      <w:r>
+        <w:rPr>
+          <w:rStyle w:val="VerbatimChar"/>
+        </w:rPr>
+        <w:t xml:space="preserve"> Median :0.593295   Median : 923   Median :11.000   Median :0.94319  </w:t>
+      </w:r>
+      <w:r>
+        <w:br/>
+      </w:r>
+      <w:r>
+        <w:rPr>
+          <w:rStyle w:val="VerbatimChar"/>
+        </w:rPr>
+        <w:t xml:space="preserve"> Mean   :0.759110   Mean   :1051   Mean   : 8.418   Mean   :0.95216  </w:t>
+      </w:r>
+      <w:r>
+        <w:br/>
+      </w:r>
+      <w:r>
+        <w:rPr>
+          <w:rStyle w:val="VerbatimChar"/>
+        </w:rPr>
+        <w:t xml:space="preserve"> 3rd Qu.:1.054858   3rd Qu.:1523   3rd Qu.:11.000   3rd Qu.:0.94319  </w:t>
+      </w:r>
+      <w:r>
+        <w:br/>
+      </w:r>
+      <w:r>
+        <w:rPr>
+          <w:rStyle w:val="VerbatimChar"/>
+        </w:rPr>
+        <w:t xml:space="preserve"> Max.   :3.835320   Max.   :3569   Max.   :12.000   Max.   :1.80427  </w:t>
+      </w:r>
+      <w:r>
+        <w:br/>
+      </w:r>
+      <w:r>
+        <w:rPr>
+          <w:rStyle w:val="VerbatimChar"/>
+        </w:rPr>
+        <w:t xml:space="preserve">     class       </w:t>
+      </w:r>
+      <w:r>
+        <w:br/>
+      </w:r>
+      <w:r>
+        <w:rPr>
+          <w:rStyle w:val="VerbatimChar"/>
+        </w:rPr>
+        <w:t xml:space="preserve"> Min.   :0.0000  </w:t>
+      </w:r>
+      <w:r>
+        <w:br/>
+      </w:r>
+      <w:r>
+        <w:rPr>
+          <w:rStyle w:val="VerbatimChar"/>
+        </w:rPr>
+        <w:t xml:space="preserve"> 1st Qu.:0.0000  </w:t>
+      </w:r>
+      <w:r>
+        <w:br/>
+      </w:r>
+      <w:r>
+        <w:rPr>
+          <w:rStyle w:val="VerbatimChar"/>
+        </w:rPr>
+        <w:t xml:space="preserve"> Median :1.0000  </w:t>
+      </w:r>
+      <w:r>
+        <w:br/>
+      </w:r>
+      <w:r>
+        <w:rPr>
+          <w:rStyle w:val="VerbatimChar"/>
+        </w:rPr>
+        <w:t xml:space="preserve"> Mean   :0.5492  </w:t>
+      </w:r>
+      <w:r>
+        <w:br/>
+      </w:r>
+      <w:r>
+        <w:rPr>
+          <w:rStyle w:val="VerbatimChar"/>
+        </w:rPr>
+        <w:t xml:space="preserve"> 3rd Qu.:1.0000  </w:t>
+      </w:r>
+      <w:r>
+        <w:br/>
+      </w:r>
+      <w:r>
+        <w:rPr>
+          <w:rStyle w:val="VerbatimChar"/>
+        </w:rPr>
+        <w:t xml:space="preserve"> Max.   :1.0000  </w:t>
+      </w:r>
+    </w:p>
     <w:bookmarkEnd w:id="36"/>
     <w:bookmarkStart w:id="37" w:name="statistical-analysis"/>
     <w:p>
@@ -763,7 +1635,7 @@
     </w:p>
     <w:bookmarkEnd w:id="37"/>
     <w:bookmarkEnd w:id="38"/>
-    <w:bookmarkStart w:id="48" w:name="results"/>
+    <w:bookmarkStart w:id="81" w:name="results"/>
     <w:p>
       <w:pPr>
         <w:pStyle w:val="Heading1"/>
@@ -772,7 +1644,7 @@
         <w:t xml:space="preserve">4. Results</w:t>
       </w:r>
     </w:p>
-    <w:bookmarkStart w:id="40" w:name="exploratorydescriptive-analysis"/>
+    <w:bookmarkStart w:id="73" w:name="exploratorydescriptive-analysis"/>
     <w:p>
       <w:pPr>
         <w:pStyle w:val="Heading2"/>
@@ -791,6 +1663,3303 @@
           <w:i/>
         </w:rPr>
         <w:t xml:space="preserve">Use a combination of text/tables/figures to explore and describe your data. Show the most important descriptive results here. Additional ones should go in the supplement. Even more can be in the R and Quarto files that are part of your project.</w:t>
+      </w:r>
+    </w:p>
+    <w:p>
+      <w:pPr>
+        <w:pStyle w:val="SourceCode"/>
+      </w:pPr>
+      <w:r>
+        <w:rPr>
+          <w:rStyle w:val="CommentTok"/>
+        </w:rPr>
+        <w:t xml:space="preserve">#Exploring all varibles with some visualizations</w:t>
+      </w:r>
+      <w:r>
+        <w:br/>
+      </w:r>
+      <w:r>
+        <w:rPr>
+          <w:rStyle w:val="NormalTok"/>
+        </w:rPr>
+        <w:t xml:space="preserve">mushrooms </w:t>
+      </w:r>
+      <w:r>
+        <w:rPr>
+          <w:rStyle w:val="SpecialCharTok"/>
+        </w:rPr>
+        <w:t xml:space="preserve">%&gt;%</w:t>
+      </w:r>
+      <w:r>
+        <w:rPr>
+          <w:rStyle w:val="NormalTok"/>
+        </w:rPr>
+        <w:t xml:space="preserve"> </w:t>
+      </w:r>
+      <w:r>
+        <w:rPr>
+          <w:rStyle w:val="FunctionTok"/>
+        </w:rPr>
+        <w:t xml:space="preserve">ggplot</w:t>
+      </w:r>
+      <w:r>
+        <w:rPr>
+          <w:rStyle w:val="NormalTok"/>
+        </w:rPr>
+        <w:t xml:space="preserve">(</w:t>
+      </w:r>
+      <w:r>
+        <w:rPr>
+          <w:rStyle w:val="FunctionTok"/>
+        </w:rPr>
+        <w:t xml:space="preserve">aes</w:t>
+      </w:r>
+      <w:r>
+        <w:rPr>
+          <w:rStyle w:val="NormalTok"/>
+        </w:rPr>
+        <w:t xml:space="preserve">(</w:t>
+      </w:r>
+      <w:r>
+        <w:rPr>
+          <w:rStyle w:val="AttributeTok"/>
+        </w:rPr>
+        <w:t xml:space="preserve">x =</w:t>
+      </w:r>
+      <w:r>
+        <w:rPr>
+          <w:rStyle w:val="NormalTok"/>
+        </w:rPr>
+        <w:t xml:space="preserve"> cap.diameter)) </w:t>
+      </w:r>
+      <w:r>
+        <w:rPr>
+          <w:rStyle w:val="SpecialCharTok"/>
+        </w:rPr>
+        <w:t xml:space="preserve">+</w:t>
+      </w:r>
+      <w:r>
+        <w:br/>
+      </w:r>
+      <w:r>
+        <w:rPr>
+          <w:rStyle w:val="NormalTok"/>
+        </w:rPr>
+        <w:t xml:space="preserve">  </w:t>
+      </w:r>
+      <w:r>
+        <w:rPr>
+          <w:rStyle w:val="FunctionTok"/>
+        </w:rPr>
+        <w:t xml:space="preserve">geom_histogram</w:t>
+      </w:r>
+      <w:r>
+        <w:rPr>
+          <w:rStyle w:val="NormalTok"/>
+        </w:rPr>
+        <w:t xml:space="preserve">(</w:t>
+      </w:r>
+      <w:r>
+        <w:rPr>
+          <w:rStyle w:val="AttributeTok"/>
+        </w:rPr>
+        <w:t xml:space="preserve">binwidth =</w:t>
+      </w:r>
+      <w:r>
+        <w:rPr>
+          <w:rStyle w:val="NormalTok"/>
+        </w:rPr>
+        <w:t xml:space="preserve"> </w:t>
+      </w:r>
+      <w:r>
+        <w:rPr>
+          <w:rStyle w:val="DecValTok"/>
+        </w:rPr>
+        <w:t xml:space="preserve">1</w:t>
+      </w:r>
+      <w:r>
+        <w:rPr>
+          <w:rStyle w:val="NormalTok"/>
+        </w:rPr>
+        <w:t xml:space="preserve">, </w:t>
+      </w:r>
+      <w:r>
+        <w:rPr>
+          <w:rStyle w:val="AttributeTok"/>
+        </w:rPr>
+        <w:t xml:space="preserve">fill =</w:t>
+      </w:r>
+      <w:r>
+        <w:rPr>
+          <w:rStyle w:val="NormalTok"/>
+        </w:rPr>
+        <w:t xml:space="preserve"> </w:t>
+      </w:r>
+      <w:r>
+        <w:rPr>
+          <w:rStyle w:val="StringTok"/>
+        </w:rPr>
+        <w:t xml:space="preserve">"blue"</w:t>
+      </w:r>
+      <w:r>
+        <w:rPr>
+          <w:rStyle w:val="NormalTok"/>
+        </w:rPr>
+        <w:t xml:space="preserve">, </w:t>
+      </w:r>
+      <w:r>
+        <w:rPr>
+          <w:rStyle w:val="AttributeTok"/>
+        </w:rPr>
+        <w:t xml:space="preserve">color =</w:t>
+      </w:r>
+      <w:r>
+        <w:rPr>
+          <w:rStyle w:val="NormalTok"/>
+        </w:rPr>
+        <w:t xml:space="preserve"> </w:t>
+      </w:r>
+      <w:r>
+        <w:rPr>
+          <w:rStyle w:val="StringTok"/>
+        </w:rPr>
+        <w:t xml:space="preserve">"black"</w:t>
+      </w:r>
+      <w:r>
+        <w:rPr>
+          <w:rStyle w:val="NormalTok"/>
+        </w:rPr>
+        <w:t xml:space="preserve">) </w:t>
+      </w:r>
+      <w:r>
+        <w:rPr>
+          <w:rStyle w:val="SpecialCharTok"/>
+        </w:rPr>
+        <w:t xml:space="preserve">+</w:t>
+      </w:r>
+      <w:r>
+        <w:br/>
+      </w:r>
+      <w:r>
+        <w:rPr>
+          <w:rStyle w:val="NormalTok"/>
+        </w:rPr>
+        <w:t xml:space="preserve">  </w:t>
+      </w:r>
+      <w:r>
+        <w:rPr>
+          <w:rStyle w:val="FunctionTok"/>
+        </w:rPr>
+        <w:t xml:space="preserve">theme_minimal</w:t>
+      </w:r>
+      <w:r>
+        <w:rPr>
+          <w:rStyle w:val="NormalTok"/>
+        </w:rPr>
+        <w:t xml:space="preserve">()</w:t>
+      </w:r>
+    </w:p>
+    <w:p>
+      <w:pPr>
+        <w:pStyle w:val="FirstParagraph"/>
+      </w:pPr>
+      <w:r>
+        <w:drawing>
+          <wp:inline>
+            <wp:extent cx="4620126" cy="3696101"/>
+            <wp:effectExtent b="0" l="0" r="0" t="0"/>
+            <wp:docPr descr="" title="" id="40" name="Picture"/>
+            <a:graphic>
+              <a:graphicData uri="http://schemas.openxmlformats.org/drawingml/2006/picture">
+                <pic:pic>
+                  <pic:nvPicPr>
+                    <pic:cNvPr descr="Manuscript_files/figure-docx/unnamed-chunk-4-1.png" id="41" name="Picture"/>
+                    <pic:cNvPicPr>
+                      <a:picLocks noChangeArrowheads="1" noChangeAspect="1"/>
+                    </pic:cNvPicPr>
+                  </pic:nvPicPr>
+                  <pic:blipFill>
+                    <a:blip r:embed="rId39"/>
+                    <a:stretch>
+                      <a:fillRect/>
+                    </a:stretch>
+                  </pic:blipFill>
+                  <pic:spPr bwMode="auto">
+                    <a:xfrm>
+                      <a:off x="0" y="0"/>
+                      <a:ext cx="4620126" cy="3696101"/>
+                    </a:xfrm>
+                    <a:prstGeom prst="rect">
+                      <a:avLst/>
+                    </a:prstGeom>
+                    <a:noFill/>
+                    <a:ln w="9525">
+                      <a:noFill/>
+                      <a:headEnd/>
+                      <a:tailEnd/>
+                    </a:ln>
+                  </pic:spPr>
+                </pic:pic>
+              </a:graphicData>
+            </a:graphic>
+          </wp:inline>
+        </w:drawing>
+      </w:r>
+    </w:p>
+    <w:p>
+      <w:pPr>
+        <w:pStyle w:val="SourceCode"/>
+      </w:pPr>
+      <w:r>
+        <w:rPr>
+          <w:rStyle w:val="FunctionTok"/>
+        </w:rPr>
+        <w:t xml:space="preserve">ggplot</w:t>
+      </w:r>
+      <w:r>
+        <w:rPr>
+          <w:rStyle w:val="NormalTok"/>
+        </w:rPr>
+        <w:t xml:space="preserve">(mushrooms, </w:t>
+      </w:r>
+      <w:r>
+        <w:rPr>
+          <w:rStyle w:val="FunctionTok"/>
+        </w:rPr>
+        <w:t xml:space="preserve">aes</w:t>
+      </w:r>
+      <w:r>
+        <w:rPr>
+          <w:rStyle w:val="NormalTok"/>
+        </w:rPr>
+        <w:t xml:space="preserve">(</w:t>
+      </w:r>
+      <w:r>
+        <w:rPr>
+          <w:rStyle w:val="AttributeTok"/>
+        </w:rPr>
+        <w:t xml:space="preserve">x =</w:t>
+      </w:r>
+      <w:r>
+        <w:rPr>
+          <w:rStyle w:val="NormalTok"/>
+        </w:rPr>
+        <w:t xml:space="preserve"> </w:t>
+      </w:r>
+      <w:r>
+        <w:rPr>
+          <w:rStyle w:val="FunctionTok"/>
+        </w:rPr>
+        <w:t xml:space="preserve">factor</w:t>
+      </w:r>
+      <w:r>
+        <w:rPr>
+          <w:rStyle w:val="NormalTok"/>
+        </w:rPr>
+        <w:t xml:space="preserve">(cap.shape))) </w:t>
+      </w:r>
+      <w:r>
+        <w:rPr>
+          <w:rStyle w:val="SpecialCharTok"/>
+        </w:rPr>
+        <w:t xml:space="preserve">+</w:t>
+      </w:r>
+      <w:r>
+        <w:br/>
+      </w:r>
+      <w:r>
+        <w:rPr>
+          <w:rStyle w:val="NormalTok"/>
+        </w:rPr>
+        <w:t xml:space="preserve">  </w:t>
+      </w:r>
+      <w:r>
+        <w:rPr>
+          <w:rStyle w:val="FunctionTok"/>
+        </w:rPr>
+        <w:t xml:space="preserve">geom_bar</w:t>
+      </w:r>
+      <w:r>
+        <w:rPr>
+          <w:rStyle w:val="NormalTok"/>
+        </w:rPr>
+        <w:t xml:space="preserve">(</w:t>
+      </w:r>
+      <w:r>
+        <w:rPr>
+          <w:rStyle w:val="AttributeTok"/>
+        </w:rPr>
+        <w:t xml:space="preserve">fill =</w:t>
+      </w:r>
+      <w:r>
+        <w:rPr>
+          <w:rStyle w:val="NormalTok"/>
+        </w:rPr>
+        <w:t xml:space="preserve"> </w:t>
+      </w:r>
+      <w:r>
+        <w:rPr>
+          <w:rStyle w:val="StringTok"/>
+        </w:rPr>
+        <w:t xml:space="preserve">'black'</w:t>
+      </w:r>
+      <w:r>
+        <w:rPr>
+          <w:rStyle w:val="NormalTok"/>
+        </w:rPr>
+        <w:t xml:space="preserve">) </w:t>
+      </w:r>
+      <w:r>
+        <w:rPr>
+          <w:rStyle w:val="SpecialCharTok"/>
+        </w:rPr>
+        <w:t xml:space="preserve">+</w:t>
+      </w:r>
+      <w:r>
+        <w:br/>
+      </w:r>
+      <w:r>
+        <w:rPr>
+          <w:rStyle w:val="NormalTok"/>
+        </w:rPr>
+        <w:t xml:space="preserve">  </w:t>
+      </w:r>
+      <w:r>
+        <w:rPr>
+          <w:rStyle w:val="FunctionTok"/>
+        </w:rPr>
+        <w:t xml:space="preserve">labs</w:t>
+      </w:r>
+      <w:r>
+        <w:rPr>
+          <w:rStyle w:val="NormalTok"/>
+        </w:rPr>
+        <w:t xml:space="preserve">(</w:t>
+      </w:r>
+      <w:r>
+        <w:rPr>
+          <w:rStyle w:val="AttributeTok"/>
+        </w:rPr>
+        <w:t xml:space="preserve">x =</w:t>
+      </w:r>
+      <w:r>
+        <w:rPr>
+          <w:rStyle w:val="NormalTok"/>
+        </w:rPr>
+        <w:t xml:space="preserve"> </w:t>
+      </w:r>
+      <w:r>
+        <w:rPr>
+          <w:rStyle w:val="StringTok"/>
+        </w:rPr>
+        <w:t xml:space="preserve">"Cap Shape"</w:t>
+      </w:r>
+      <w:r>
+        <w:rPr>
+          <w:rStyle w:val="NormalTok"/>
+        </w:rPr>
+        <w:t xml:space="preserve">, </w:t>
+      </w:r>
+      <w:r>
+        <w:rPr>
+          <w:rStyle w:val="AttributeTok"/>
+        </w:rPr>
+        <w:t xml:space="preserve">y =</w:t>
+      </w:r>
+      <w:r>
+        <w:rPr>
+          <w:rStyle w:val="NormalTok"/>
+        </w:rPr>
+        <w:t xml:space="preserve"> </w:t>
+      </w:r>
+      <w:r>
+        <w:rPr>
+          <w:rStyle w:val="StringTok"/>
+        </w:rPr>
+        <w:t xml:space="preserve">"Frequency"</w:t>
+      </w:r>
+      <w:r>
+        <w:rPr>
+          <w:rStyle w:val="NormalTok"/>
+        </w:rPr>
+        <w:t xml:space="preserve">, </w:t>
+      </w:r>
+      <w:r>
+        <w:rPr>
+          <w:rStyle w:val="AttributeTok"/>
+        </w:rPr>
+        <w:t xml:space="preserve">title =</w:t>
+      </w:r>
+      <w:r>
+        <w:rPr>
+          <w:rStyle w:val="NormalTok"/>
+        </w:rPr>
+        <w:t xml:space="preserve"> </w:t>
+      </w:r>
+      <w:r>
+        <w:rPr>
+          <w:rStyle w:val="StringTok"/>
+        </w:rPr>
+        <w:t xml:space="preserve">"Frequency of Mushroom Cap Shape"</w:t>
+      </w:r>
+      <w:r>
+        <w:rPr>
+          <w:rStyle w:val="NormalTok"/>
+        </w:rPr>
+        <w:t xml:space="preserve">) </w:t>
+      </w:r>
+      <w:r>
+        <w:rPr>
+          <w:rStyle w:val="SpecialCharTok"/>
+        </w:rPr>
+        <w:t xml:space="preserve">+</w:t>
+      </w:r>
+      <w:r>
+        <w:br/>
+      </w:r>
+      <w:r>
+        <w:rPr>
+          <w:rStyle w:val="NormalTok"/>
+        </w:rPr>
+        <w:t xml:space="preserve">  </w:t>
+      </w:r>
+      <w:r>
+        <w:rPr>
+          <w:rStyle w:val="FunctionTok"/>
+        </w:rPr>
+        <w:t xml:space="preserve">theme_minimal</w:t>
+      </w:r>
+      <w:r>
+        <w:rPr>
+          <w:rStyle w:val="NormalTok"/>
+        </w:rPr>
+        <w:t xml:space="preserve">()</w:t>
+      </w:r>
+    </w:p>
+    <w:p>
+      <w:pPr>
+        <w:pStyle w:val="FirstParagraph"/>
+      </w:pPr>
+      <w:r>
+        <w:drawing>
+          <wp:inline>
+            <wp:extent cx="4620126" cy="3696101"/>
+            <wp:effectExtent b="0" l="0" r="0" t="0"/>
+            <wp:docPr descr="" title="" id="43" name="Picture"/>
+            <a:graphic>
+              <a:graphicData uri="http://schemas.openxmlformats.org/drawingml/2006/picture">
+                <pic:pic>
+                  <pic:nvPicPr>
+                    <pic:cNvPr descr="Manuscript_files/figure-docx/unnamed-chunk-4-2.png" id="44" name="Picture"/>
+                    <pic:cNvPicPr>
+                      <a:picLocks noChangeArrowheads="1" noChangeAspect="1"/>
+                    </pic:cNvPicPr>
+                  </pic:nvPicPr>
+                  <pic:blipFill>
+                    <a:blip r:embed="rId42"/>
+                    <a:stretch>
+                      <a:fillRect/>
+                    </a:stretch>
+                  </pic:blipFill>
+                  <pic:spPr bwMode="auto">
+                    <a:xfrm>
+                      <a:off x="0" y="0"/>
+                      <a:ext cx="4620126" cy="3696101"/>
+                    </a:xfrm>
+                    <a:prstGeom prst="rect">
+                      <a:avLst/>
+                    </a:prstGeom>
+                    <a:noFill/>
+                    <a:ln w="9525">
+                      <a:noFill/>
+                      <a:headEnd/>
+                      <a:tailEnd/>
+                    </a:ln>
+                  </pic:spPr>
+                </pic:pic>
+              </a:graphicData>
+            </a:graphic>
+          </wp:inline>
+        </w:drawing>
+      </w:r>
+    </w:p>
+    <w:p>
+      <w:pPr>
+        <w:pStyle w:val="SourceCode"/>
+      </w:pPr>
+      <w:r>
+        <w:rPr>
+          <w:rStyle w:val="FunctionTok"/>
+        </w:rPr>
+        <w:t xml:space="preserve">ggplot</w:t>
+      </w:r>
+      <w:r>
+        <w:rPr>
+          <w:rStyle w:val="NormalTok"/>
+        </w:rPr>
+        <w:t xml:space="preserve">(mushrooms, </w:t>
+      </w:r>
+      <w:r>
+        <w:rPr>
+          <w:rStyle w:val="FunctionTok"/>
+        </w:rPr>
+        <w:t xml:space="preserve">aes</w:t>
+      </w:r>
+      <w:r>
+        <w:rPr>
+          <w:rStyle w:val="NormalTok"/>
+        </w:rPr>
+        <w:t xml:space="preserve">(</w:t>
+      </w:r>
+      <w:r>
+        <w:rPr>
+          <w:rStyle w:val="AttributeTok"/>
+        </w:rPr>
+        <w:t xml:space="preserve">x =</w:t>
+      </w:r>
+      <w:r>
+        <w:rPr>
+          <w:rStyle w:val="NormalTok"/>
+        </w:rPr>
+        <w:t xml:space="preserve"> </w:t>
+      </w:r>
+      <w:r>
+        <w:rPr>
+          <w:rStyle w:val="FunctionTok"/>
+        </w:rPr>
+        <w:t xml:space="preserve">factor</w:t>
+      </w:r>
+      <w:r>
+        <w:rPr>
+          <w:rStyle w:val="NormalTok"/>
+        </w:rPr>
+        <w:t xml:space="preserve">(gill.attachment))) </w:t>
+      </w:r>
+      <w:r>
+        <w:rPr>
+          <w:rStyle w:val="SpecialCharTok"/>
+        </w:rPr>
+        <w:t xml:space="preserve">+</w:t>
+      </w:r>
+      <w:r>
+        <w:br/>
+      </w:r>
+      <w:r>
+        <w:rPr>
+          <w:rStyle w:val="NormalTok"/>
+        </w:rPr>
+        <w:t xml:space="preserve">  </w:t>
+      </w:r>
+      <w:r>
+        <w:rPr>
+          <w:rStyle w:val="FunctionTok"/>
+        </w:rPr>
+        <w:t xml:space="preserve">geom_bar</w:t>
+      </w:r>
+      <w:r>
+        <w:rPr>
+          <w:rStyle w:val="NormalTok"/>
+        </w:rPr>
+        <w:t xml:space="preserve">(</w:t>
+      </w:r>
+      <w:r>
+        <w:rPr>
+          <w:rStyle w:val="AttributeTok"/>
+        </w:rPr>
+        <w:t xml:space="preserve">fill =</w:t>
+      </w:r>
+      <w:r>
+        <w:rPr>
+          <w:rStyle w:val="NormalTok"/>
+        </w:rPr>
+        <w:t xml:space="preserve"> </w:t>
+      </w:r>
+      <w:r>
+        <w:rPr>
+          <w:rStyle w:val="StringTok"/>
+        </w:rPr>
+        <w:t xml:space="preserve">'black'</w:t>
+      </w:r>
+      <w:r>
+        <w:rPr>
+          <w:rStyle w:val="NormalTok"/>
+        </w:rPr>
+        <w:t xml:space="preserve">) </w:t>
+      </w:r>
+      <w:r>
+        <w:rPr>
+          <w:rStyle w:val="SpecialCharTok"/>
+        </w:rPr>
+        <w:t xml:space="preserve">+</w:t>
+      </w:r>
+      <w:r>
+        <w:br/>
+      </w:r>
+      <w:r>
+        <w:rPr>
+          <w:rStyle w:val="NormalTok"/>
+        </w:rPr>
+        <w:t xml:space="preserve">  </w:t>
+      </w:r>
+      <w:r>
+        <w:rPr>
+          <w:rStyle w:val="FunctionTok"/>
+        </w:rPr>
+        <w:t xml:space="preserve">labs</w:t>
+      </w:r>
+      <w:r>
+        <w:rPr>
+          <w:rStyle w:val="NormalTok"/>
+        </w:rPr>
+        <w:t xml:space="preserve">(</w:t>
+      </w:r>
+      <w:r>
+        <w:rPr>
+          <w:rStyle w:val="AttributeTok"/>
+        </w:rPr>
+        <w:t xml:space="preserve">x =</w:t>
+      </w:r>
+      <w:r>
+        <w:rPr>
+          <w:rStyle w:val="NormalTok"/>
+        </w:rPr>
+        <w:t xml:space="preserve"> </w:t>
+      </w:r>
+      <w:r>
+        <w:rPr>
+          <w:rStyle w:val="StringTok"/>
+        </w:rPr>
+        <w:t xml:space="preserve">"Gill Attachment"</w:t>
+      </w:r>
+      <w:r>
+        <w:rPr>
+          <w:rStyle w:val="NormalTok"/>
+        </w:rPr>
+        <w:t xml:space="preserve">, </w:t>
+      </w:r>
+      <w:r>
+        <w:rPr>
+          <w:rStyle w:val="AttributeTok"/>
+        </w:rPr>
+        <w:t xml:space="preserve">y =</w:t>
+      </w:r>
+      <w:r>
+        <w:rPr>
+          <w:rStyle w:val="NormalTok"/>
+        </w:rPr>
+        <w:t xml:space="preserve"> </w:t>
+      </w:r>
+      <w:r>
+        <w:rPr>
+          <w:rStyle w:val="StringTok"/>
+        </w:rPr>
+        <w:t xml:space="preserve">"Frequency"</w:t>
+      </w:r>
+      <w:r>
+        <w:rPr>
+          <w:rStyle w:val="NormalTok"/>
+        </w:rPr>
+        <w:t xml:space="preserve">, </w:t>
+      </w:r>
+      <w:r>
+        <w:rPr>
+          <w:rStyle w:val="AttributeTok"/>
+        </w:rPr>
+        <w:t xml:space="preserve">title =</w:t>
+      </w:r>
+      <w:r>
+        <w:rPr>
+          <w:rStyle w:val="NormalTok"/>
+        </w:rPr>
+        <w:t xml:space="preserve"> </w:t>
+      </w:r>
+      <w:r>
+        <w:rPr>
+          <w:rStyle w:val="StringTok"/>
+        </w:rPr>
+        <w:t xml:space="preserve">"Frequency of Mushroom Gill Attachment"</w:t>
+      </w:r>
+      <w:r>
+        <w:rPr>
+          <w:rStyle w:val="NormalTok"/>
+        </w:rPr>
+        <w:t xml:space="preserve">) </w:t>
+      </w:r>
+      <w:r>
+        <w:rPr>
+          <w:rStyle w:val="SpecialCharTok"/>
+        </w:rPr>
+        <w:t xml:space="preserve">+</w:t>
+      </w:r>
+      <w:r>
+        <w:br/>
+      </w:r>
+      <w:r>
+        <w:rPr>
+          <w:rStyle w:val="NormalTok"/>
+        </w:rPr>
+        <w:t xml:space="preserve">  </w:t>
+      </w:r>
+      <w:r>
+        <w:rPr>
+          <w:rStyle w:val="FunctionTok"/>
+        </w:rPr>
+        <w:t xml:space="preserve">theme_minimal</w:t>
+      </w:r>
+      <w:r>
+        <w:rPr>
+          <w:rStyle w:val="NormalTok"/>
+        </w:rPr>
+        <w:t xml:space="preserve">()</w:t>
+      </w:r>
+    </w:p>
+    <w:p>
+      <w:pPr>
+        <w:pStyle w:val="FirstParagraph"/>
+      </w:pPr>
+      <w:r>
+        <w:drawing>
+          <wp:inline>
+            <wp:extent cx="4620126" cy="3696101"/>
+            <wp:effectExtent b="0" l="0" r="0" t="0"/>
+            <wp:docPr descr="" title="" id="46" name="Picture"/>
+            <a:graphic>
+              <a:graphicData uri="http://schemas.openxmlformats.org/drawingml/2006/picture">
+                <pic:pic>
+                  <pic:nvPicPr>
+                    <pic:cNvPr descr="Manuscript_files/figure-docx/unnamed-chunk-4-3.png" id="47" name="Picture"/>
+                    <pic:cNvPicPr>
+                      <a:picLocks noChangeArrowheads="1" noChangeAspect="1"/>
+                    </pic:cNvPicPr>
+                  </pic:nvPicPr>
+                  <pic:blipFill>
+                    <a:blip r:embed="rId45"/>
+                    <a:stretch>
+                      <a:fillRect/>
+                    </a:stretch>
+                  </pic:blipFill>
+                  <pic:spPr bwMode="auto">
+                    <a:xfrm>
+                      <a:off x="0" y="0"/>
+                      <a:ext cx="4620126" cy="3696101"/>
+                    </a:xfrm>
+                    <a:prstGeom prst="rect">
+                      <a:avLst/>
+                    </a:prstGeom>
+                    <a:noFill/>
+                    <a:ln w="9525">
+                      <a:noFill/>
+                      <a:headEnd/>
+                      <a:tailEnd/>
+                    </a:ln>
+                  </pic:spPr>
+                </pic:pic>
+              </a:graphicData>
+            </a:graphic>
+          </wp:inline>
+        </w:drawing>
+      </w:r>
+    </w:p>
+    <w:p>
+      <w:pPr>
+        <w:pStyle w:val="SourceCode"/>
+      </w:pPr>
+      <w:r>
+        <w:rPr>
+          <w:rStyle w:val="FunctionTok"/>
+        </w:rPr>
+        <w:t xml:space="preserve">ggplot</w:t>
+      </w:r>
+      <w:r>
+        <w:rPr>
+          <w:rStyle w:val="NormalTok"/>
+        </w:rPr>
+        <w:t xml:space="preserve">(mushrooms, </w:t>
+      </w:r>
+      <w:r>
+        <w:rPr>
+          <w:rStyle w:val="FunctionTok"/>
+        </w:rPr>
+        <w:t xml:space="preserve">aes</w:t>
+      </w:r>
+      <w:r>
+        <w:rPr>
+          <w:rStyle w:val="NormalTok"/>
+        </w:rPr>
+        <w:t xml:space="preserve">(</w:t>
+      </w:r>
+      <w:r>
+        <w:rPr>
+          <w:rStyle w:val="AttributeTok"/>
+        </w:rPr>
+        <w:t xml:space="preserve">x =</w:t>
+      </w:r>
+      <w:r>
+        <w:rPr>
+          <w:rStyle w:val="NormalTok"/>
+        </w:rPr>
+        <w:t xml:space="preserve"> </w:t>
+      </w:r>
+      <w:r>
+        <w:rPr>
+          <w:rStyle w:val="FunctionTok"/>
+        </w:rPr>
+        <w:t xml:space="preserve">factor</w:t>
+      </w:r>
+      <w:r>
+        <w:rPr>
+          <w:rStyle w:val="NormalTok"/>
+        </w:rPr>
+        <w:t xml:space="preserve">(gill.color))) </w:t>
+      </w:r>
+      <w:r>
+        <w:rPr>
+          <w:rStyle w:val="SpecialCharTok"/>
+        </w:rPr>
+        <w:t xml:space="preserve">+</w:t>
+      </w:r>
+      <w:r>
+        <w:br/>
+      </w:r>
+      <w:r>
+        <w:rPr>
+          <w:rStyle w:val="NormalTok"/>
+        </w:rPr>
+        <w:t xml:space="preserve">  </w:t>
+      </w:r>
+      <w:r>
+        <w:rPr>
+          <w:rStyle w:val="FunctionTok"/>
+        </w:rPr>
+        <w:t xml:space="preserve">geom_bar</w:t>
+      </w:r>
+      <w:r>
+        <w:rPr>
+          <w:rStyle w:val="NormalTok"/>
+        </w:rPr>
+        <w:t xml:space="preserve">(</w:t>
+      </w:r>
+      <w:r>
+        <w:rPr>
+          <w:rStyle w:val="AttributeTok"/>
+        </w:rPr>
+        <w:t xml:space="preserve">fill =</w:t>
+      </w:r>
+      <w:r>
+        <w:rPr>
+          <w:rStyle w:val="NormalTok"/>
+        </w:rPr>
+        <w:t xml:space="preserve"> </w:t>
+      </w:r>
+      <w:r>
+        <w:rPr>
+          <w:rStyle w:val="StringTok"/>
+        </w:rPr>
+        <w:t xml:space="preserve">'black'</w:t>
+      </w:r>
+      <w:r>
+        <w:rPr>
+          <w:rStyle w:val="NormalTok"/>
+        </w:rPr>
+        <w:t xml:space="preserve">) </w:t>
+      </w:r>
+      <w:r>
+        <w:rPr>
+          <w:rStyle w:val="SpecialCharTok"/>
+        </w:rPr>
+        <w:t xml:space="preserve">+</w:t>
+      </w:r>
+      <w:r>
+        <w:br/>
+      </w:r>
+      <w:r>
+        <w:rPr>
+          <w:rStyle w:val="NormalTok"/>
+        </w:rPr>
+        <w:t xml:space="preserve">  </w:t>
+      </w:r>
+      <w:r>
+        <w:rPr>
+          <w:rStyle w:val="FunctionTok"/>
+        </w:rPr>
+        <w:t xml:space="preserve">labs</w:t>
+      </w:r>
+      <w:r>
+        <w:rPr>
+          <w:rStyle w:val="NormalTok"/>
+        </w:rPr>
+        <w:t xml:space="preserve">(</w:t>
+      </w:r>
+      <w:r>
+        <w:rPr>
+          <w:rStyle w:val="AttributeTok"/>
+        </w:rPr>
+        <w:t xml:space="preserve">x =</w:t>
+      </w:r>
+      <w:r>
+        <w:rPr>
+          <w:rStyle w:val="NormalTok"/>
+        </w:rPr>
+        <w:t xml:space="preserve"> </w:t>
+      </w:r>
+      <w:r>
+        <w:rPr>
+          <w:rStyle w:val="StringTok"/>
+        </w:rPr>
+        <w:t xml:space="preserve">"Gill Color"</w:t>
+      </w:r>
+      <w:r>
+        <w:rPr>
+          <w:rStyle w:val="NormalTok"/>
+        </w:rPr>
+        <w:t xml:space="preserve">, </w:t>
+      </w:r>
+      <w:r>
+        <w:rPr>
+          <w:rStyle w:val="AttributeTok"/>
+        </w:rPr>
+        <w:t xml:space="preserve">y =</w:t>
+      </w:r>
+      <w:r>
+        <w:rPr>
+          <w:rStyle w:val="NormalTok"/>
+        </w:rPr>
+        <w:t xml:space="preserve"> </w:t>
+      </w:r>
+      <w:r>
+        <w:rPr>
+          <w:rStyle w:val="StringTok"/>
+        </w:rPr>
+        <w:t xml:space="preserve">"Frequency"</w:t>
+      </w:r>
+      <w:r>
+        <w:rPr>
+          <w:rStyle w:val="NormalTok"/>
+        </w:rPr>
+        <w:t xml:space="preserve">, </w:t>
+      </w:r>
+      <w:r>
+        <w:rPr>
+          <w:rStyle w:val="AttributeTok"/>
+        </w:rPr>
+        <w:t xml:space="preserve">title =</w:t>
+      </w:r>
+      <w:r>
+        <w:rPr>
+          <w:rStyle w:val="NormalTok"/>
+        </w:rPr>
+        <w:t xml:space="preserve"> </w:t>
+      </w:r>
+      <w:r>
+        <w:rPr>
+          <w:rStyle w:val="StringTok"/>
+        </w:rPr>
+        <w:t xml:space="preserve">"Frequency of Mushroom Gill Color"</w:t>
+      </w:r>
+      <w:r>
+        <w:rPr>
+          <w:rStyle w:val="NormalTok"/>
+        </w:rPr>
+        <w:t xml:space="preserve">) </w:t>
+      </w:r>
+      <w:r>
+        <w:rPr>
+          <w:rStyle w:val="SpecialCharTok"/>
+        </w:rPr>
+        <w:t xml:space="preserve">+</w:t>
+      </w:r>
+      <w:r>
+        <w:br/>
+      </w:r>
+      <w:r>
+        <w:rPr>
+          <w:rStyle w:val="NormalTok"/>
+        </w:rPr>
+        <w:t xml:space="preserve">  </w:t>
+      </w:r>
+      <w:r>
+        <w:rPr>
+          <w:rStyle w:val="FunctionTok"/>
+        </w:rPr>
+        <w:t xml:space="preserve">theme_minimal</w:t>
+      </w:r>
+      <w:r>
+        <w:rPr>
+          <w:rStyle w:val="NormalTok"/>
+        </w:rPr>
+        <w:t xml:space="preserve">()</w:t>
+      </w:r>
+    </w:p>
+    <w:p>
+      <w:pPr>
+        <w:pStyle w:val="FirstParagraph"/>
+      </w:pPr>
+      <w:r>
+        <w:drawing>
+          <wp:inline>
+            <wp:extent cx="4620126" cy="3696101"/>
+            <wp:effectExtent b="0" l="0" r="0" t="0"/>
+            <wp:docPr descr="" title="" id="49" name="Picture"/>
+            <a:graphic>
+              <a:graphicData uri="http://schemas.openxmlformats.org/drawingml/2006/picture">
+                <pic:pic>
+                  <pic:nvPicPr>
+                    <pic:cNvPr descr="Manuscript_files/figure-docx/unnamed-chunk-4-4.png" id="50" name="Picture"/>
+                    <pic:cNvPicPr>
+                      <a:picLocks noChangeArrowheads="1" noChangeAspect="1"/>
+                    </pic:cNvPicPr>
+                  </pic:nvPicPr>
+                  <pic:blipFill>
+                    <a:blip r:embed="rId48"/>
+                    <a:stretch>
+                      <a:fillRect/>
+                    </a:stretch>
+                  </pic:blipFill>
+                  <pic:spPr bwMode="auto">
+                    <a:xfrm>
+                      <a:off x="0" y="0"/>
+                      <a:ext cx="4620126" cy="3696101"/>
+                    </a:xfrm>
+                    <a:prstGeom prst="rect">
+                      <a:avLst/>
+                    </a:prstGeom>
+                    <a:noFill/>
+                    <a:ln w="9525">
+                      <a:noFill/>
+                      <a:headEnd/>
+                      <a:tailEnd/>
+                    </a:ln>
+                  </pic:spPr>
+                </pic:pic>
+              </a:graphicData>
+            </a:graphic>
+          </wp:inline>
+        </w:drawing>
+      </w:r>
+    </w:p>
+    <w:p>
+      <w:pPr>
+        <w:pStyle w:val="SourceCode"/>
+      </w:pPr>
+      <w:r>
+        <w:rPr>
+          <w:rStyle w:val="FunctionTok"/>
+        </w:rPr>
+        <w:t xml:space="preserve">ggplot</w:t>
+      </w:r>
+      <w:r>
+        <w:rPr>
+          <w:rStyle w:val="NormalTok"/>
+        </w:rPr>
+        <w:t xml:space="preserve">(mushrooms, </w:t>
+      </w:r>
+      <w:r>
+        <w:rPr>
+          <w:rStyle w:val="FunctionTok"/>
+        </w:rPr>
+        <w:t xml:space="preserve">aes</w:t>
+      </w:r>
+      <w:r>
+        <w:rPr>
+          <w:rStyle w:val="NormalTok"/>
+        </w:rPr>
+        <w:t xml:space="preserve">(</w:t>
+      </w:r>
+      <w:r>
+        <w:rPr>
+          <w:rStyle w:val="AttributeTok"/>
+        </w:rPr>
+        <w:t xml:space="preserve">x =</w:t>
+      </w:r>
+      <w:r>
+        <w:rPr>
+          <w:rStyle w:val="NormalTok"/>
+        </w:rPr>
+        <w:t xml:space="preserve"> stem.height)) </w:t>
+      </w:r>
+      <w:r>
+        <w:rPr>
+          <w:rStyle w:val="SpecialCharTok"/>
+        </w:rPr>
+        <w:t xml:space="preserve">+</w:t>
+      </w:r>
+      <w:r>
+        <w:br/>
+      </w:r>
+      <w:r>
+        <w:rPr>
+          <w:rStyle w:val="NormalTok"/>
+        </w:rPr>
+        <w:t xml:space="preserve">  </w:t>
+      </w:r>
+      <w:r>
+        <w:rPr>
+          <w:rStyle w:val="FunctionTok"/>
+        </w:rPr>
+        <w:t xml:space="preserve">geom_histogram</w:t>
+      </w:r>
+      <w:r>
+        <w:rPr>
+          <w:rStyle w:val="NormalTok"/>
+        </w:rPr>
+        <w:t xml:space="preserve">(</w:t>
+      </w:r>
+      <w:r>
+        <w:rPr>
+          <w:rStyle w:val="AttributeTok"/>
+        </w:rPr>
+        <w:t xml:space="preserve">binwidth =</w:t>
+      </w:r>
+      <w:r>
+        <w:rPr>
+          <w:rStyle w:val="NormalTok"/>
+        </w:rPr>
+        <w:t xml:space="preserve"> </w:t>
+      </w:r>
+      <w:r>
+        <w:rPr>
+          <w:rStyle w:val="FloatTok"/>
+        </w:rPr>
+        <w:t xml:space="preserve">0.1</w:t>
+      </w:r>
+      <w:r>
+        <w:rPr>
+          <w:rStyle w:val="NormalTok"/>
+        </w:rPr>
+        <w:t xml:space="preserve">, </w:t>
+      </w:r>
+      <w:r>
+        <w:rPr>
+          <w:rStyle w:val="AttributeTok"/>
+        </w:rPr>
+        <w:t xml:space="preserve">fill =</w:t>
+      </w:r>
+      <w:r>
+        <w:rPr>
+          <w:rStyle w:val="NormalTok"/>
+        </w:rPr>
+        <w:t xml:space="preserve"> </w:t>
+      </w:r>
+      <w:r>
+        <w:rPr>
+          <w:rStyle w:val="StringTok"/>
+        </w:rPr>
+        <w:t xml:space="preserve">"skyblue"</w:t>
+      </w:r>
+      <w:r>
+        <w:rPr>
+          <w:rStyle w:val="NormalTok"/>
+        </w:rPr>
+        <w:t xml:space="preserve">, </w:t>
+      </w:r>
+      <w:r>
+        <w:rPr>
+          <w:rStyle w:val="AttributeTok"/>
+        </w:rPr>
+        <w:t xml:space="preserve">color =</w:t>
+      </w:r>
+      <w:r>
+        <w:rPr>
+          <w:rStyle w:val="NormalTok"/>
+        </w:rPr>
+        <w:t xml:space="preserve"> </w:t>
+      </w:r>
+      <w:r>
+        <w:rPr>
+          <w:rStyle w:val="StringTok"/>
+        </w:rPr>
+        <w:t xml:space="preserve">"black"</w:t>
+      </w:r>
+      <w:r>
+        <w:rPr>
+          <w:rStyle w:val="NormalTok"/>
+        </w:rPr>
+        <w:t xml:space="preserve">) </w:t>
+      </w:r>
+      <w:r>
+        <w:rPr>
+          <w:rStyle w:val="SpecialCharTok"/>
+        </w:rPr>
+        <w:t xml:space="preserve">+</w:t>
+      </w:r>
+      <w:r>
+        <w:br/>
+      </w:r>
+      <w:r>
+        <w:rPr>
+          <w:rStyle w:val="NormalTok"/>
+        </w:rPr>
+        <w:t xml:space="preserve">  </w:t>
+      </w:r>
+      <w:r>
+        <w:rPr>
+          <w:rStyle w:val="FunctionTok"/>
+        </w:rPr>
+        <w:t xml:space="preserve">labs</w:t>
+      </w:r>
+      <w:r>
+        <w:rPr>
+          <w:rStyle w:val="NormalTok"/>
+        </w:rPr>
+        <w:t xml:space="preserve">(</w:t>
+      </w:r>
+      <w:r>
+        <w:rPr>
+          <w:rStyle w:val="AttributeTok"/>
+        </w:rPr>
+        <w:t xml:space="preserve">x =</w:t>
+      </w:r>
+      <w:r>
+        <w:rPr>
+          <w:rStyle w:val="NormalTok"/>
+        </w:rPr>
+        <w:t xml:space="preserve"> </w:t>
+      </w:r>
+      <w:r>
+        <w:rPr>
+          <w:rStyle w:val="StringTok"/>
+        </w:rPr>
+        <w:t xml:space="preserve">"Stem Height"</w:t>
+      </w:r>
+      <w:r>
+        <w:rPr>
+          <w:rStyle w:val="NormalTok"/>
+        </w:rPr>
+        <w:t xml:space="preserve">, </w:t>
+      </w:r>
+      <w:r>
+        <w:rPr>
+          <w:rStyle w:val="AttributeTok"/>
+        </w:rPr>
+        <w:t xml:space="preserve">y =</w:t>
+      </w:r>
+      <w:r>
+        <w:rPr>
+          <w:rStyle w:val="NormalTok"/>
+        </w:rPr>
+        <w:t xml:space="preserve"> </w:t>
+      </w:r>
+      <w:r>
+        <w:rPr>
+          <w:rStyle w:val="StringTok"/>
+        </w:rPr>
+        <w:t xml:space="preserve">"Frequency"</w:t>
+      </w:r>
+      <w:r>
+        <w:rPr>
+          <w:rStyle w:val="NormalTok"/>
+        </w:rPr>
+        <w:t xml:space="preserve">, </w:t>
+      </w:r>
+      <w:r>
+        <w:rPr>
+          <w:rStyle w:val="AttributeTok"/>
+        </w:rPr>
+        <w:t xml:space="preserve">title =</w:t>
+      </w:r>
+      <w:r>
+        <w:rPr>
+          <w:rStyle w:val="NormalTok"/>
+        </w:rPr>
+        <w:t xml:space="preserve"> </w:t>
+      </w:r>
+      <w:r>
+        <w:rPr>
+          <w:rStyle w:val="StringTok"/>
+        </w:rPr>
+        <w:t xml:space="preserve">"Histogram of Stem Height"</w:t>
+      </w:r>
+      <w:r>
+        <w:rPr>
+          <w:rStyle w:val="NormalTok"/>
+        </w:rPr>
+        <w:t xml:space="preserve">) </w:t>
+      </w:r>
+      <w:r>
+        <w:rPr>
+          <w:rStyle w:val="SpecialCharTok"/>
+        </w:rPr>
+        <w:t xml:space="preserve">+</w:t>
+      </w:r>
+      <w:r>
+        <w:br/>
+      </w:r>
+      <w:r>
+        <w:rPr>
+          <w:rStyle w:val="NormalTok"/>
+        </w:rPr>
+        <w:t xml:space="preserve">  </w:t>
+      </w:r>
+      <w:r>
+        <w:rPr>
+          <w:rStyle w:val="FunctionTok"/>
+        </w:rPr>
+        <w:t xml:space="preserve">theme_minimal</w:t>
+      </w:r>
+      <w:r>
+        <w:rPr>
+          <w:rStyle w:val="NormalTok"/>
+        </w:rPr>
+        <w:t xml:space="preserve">()</w:t>
+      </w:r>
+    </w:p>
+    <w:p>
+      <w:pPr>
+        <w:pStyle w:val="FirstParagraph"/>
+      </w:pPr>
+      <w:r>
+        <w:drawing>
+          <wp:inline>
+            <wp:extent cx="4620126" cy="3696101"/>
+            <wp:effectExtent b="0" l="0" r="0" t="0"/>
+            <wp:docPr descr="" title="" id="52" name="Picture"/>
+            <a:graphic>
+              <a:graphicData uri="http://schemas.openxmlformats.org/drawingml/2006/picture">
+                <pic:pic>
+                  <pic:nvPicPr>
+                    <pic:cNvPr descr="Manuscript_files/figure-docx/unnamed-chunk-4-5.png" id="53" name="Picture"/>
+                    <pic:cNvPicPr>
+                      <a:picLocks noChangeArrowheads="1" noChangeAspect="1"/>
+                    </pic:cNvPicPr>
+                  </pic:nvPicPr>
+                  <pic:blipFill>
+                    <a:blip r:embed="rId51"/>
+                    <a:stretch>
+                      <a:fillRect/>
+                    </a:stretch>
+                  </pic:blipFill>
+                  <pic:spPr bwMode="auto">
+                    <a:xfrm>
+                      <a:off x="0" y="0"/>
+                      <a:ext cx="4620126" cy="3696101"/>
+                    </a:xfrm>
+                    <a:prstGeom prst="rect">
+                      <a:avLst/>
+                    </a:prstGeom>
+                    <a:noFill/>
+                    <a:ln w="9525">
+                      <a:noFill/>
+                      <a:headEnd/>
+                      <a:tailEnd/>
+                    </a:ln>
+                  </pic:spPr>
+                </pic:pic>
+              </a:graphicData>
+            </a:graphic>
+          </wp:inline>
+        </w:drawing>
+      </w:r>
+    </w:p>
+    <w:p>
+      <w:pPr>
+        <w:pStyle w:val="SourceCode"/>
+      </w:pPr>
+      <w:r>
+        <w:rPr>
+          <w:rStyle w:val="FunctionTok"/>
+        </w:rPr>
+        <w:t xml:space="preserve">ggplot</w:t>
+      </w:r>
+      <w:r>
+        <w:rPr>
+          <w:rStyle w:val="NormalTok"/>
+        </w:rPr>
+        <w:t xml:space="preserve">(mushrooms, </w:t>
+      </w:r>
+      <w:r>
+        <w:rPr>
+          <w:rStyle w:val="FunctionTok"/>
+        </w:rPr>
+        <w:t xml:space="preserve">aes</w:t>
+      </w:r>
+      <w:r>
+        <w:rPr>
+          <w:rStyle w:val="NormalTok"/>
+        </w:rPr>
+        <w:t xml:space="preserve">(</w:t>
+      </w:r>
+      <w:r>
+        <w:rPr>
+          <w:rStyle w:val="AttributeTok"/>
+        </w:rPr>
+        <w:t xml:space="preserve">x =</w:t>
+      </w:r>
+      <w:r>
+        <w:rPr>
+          <w:rStyle w:val="NormalTok"/>
+        </w:rPr>
+        <w:t xml:space="preserve"> stem.height)) </w:t>
+      </w:r>
+      <w:r>
+        <w:rPr>
+          <w:rStyle w:val="SpecialCharTok"/>
+        </w:rPr>
+        <w:t xml:space="preserve">+</w:t>
+      </w:r>
+      <w:r>
+        <w:br/>
+      </w:r>
+      <w:r>
+        <w:rPr>
+          <w:rStyle w:val="NormalTok"/>
+        </w:rPr>
+        <w:t xml:space="preserve">  </w:t>
+      </w:r>
+      <w:r>
+        <w:rPr>
+          <w:rStyle w:val="FunctionTok"/>
+        </w:rPr>
+        <w:t xml:space="preserve">geom_histogram</w:t>
+      </w:r>
+      <w:r>
+        <w:rPr>
+          <w:rStyle w:val="NormalTok"/>
+        </w:rPr>
+        <w:t xml:space="preserve">(</w:t>
+      </w:r>
+      <w:r>
+        <w:rPr>
+          <w:rStyle w:val="AttributeTok"/>
+        </w:rPr>
+        <w:t xml:space="preserve">binwidth =</w:t>
+      </w:r>
+      <w:r>
+        <w:rPr>
+          <w:rStyle w:val="NormalTok"/>
+        </w:rPr>
+        <w:t xml:space="preserve"> </w:t>
+      </w:r>
+      <w:r>
+        <w:rPr>
+          <w:rStyle w:val="FloatTok"/>
+        </w:rPr>
+        <w:t xml:space="preserve">0.1</w:t>
+      </w:r>
+      <w:r>
+        <w:rPr>
+          <w:rStyle w:val="NormalTok"/>
+        </w:rPr>
+        <w:t xml:space="preserve">, </w:t>
+      </w:r>
+      <w:r>
+        <w:rPr>
+          <w:rStyle w:val="AttributeTok"/>
+        </w:rPr>
+        <w:t xml:space="preserve">fill =</w:t>
+      </w:r>
+      <w:r>
+        <w:rPr>
+          <w:rStyle w:val="NormalTok"/>
+        </w:rPr>
+        <w:t xml:space="preserve"> </w:t>
+      </w:r>
+      <w:r>
+        <w:rPr>
+          <w:rStyle w:val="StringTok"/>
+        </w:rPr>
+        <w:t xml:space="preserve">"skyblue"</w:t>
+      </w:r>
+      <w:r>
+        <w:rPr>
+          <w:rStyle w:val="NormalTok"/>
+        </w:rPr>
+        <w:t xml:space="preserve">, </w:t>
+      </w:r>
+      <w:r>
+        <w:rPr>
+          <w:rStyle w:val="AttributeTok"/>
+        </w:rPr>
+        <w:t xml:space="preserve">color =</w:t>
+      </w:r>
+      <w:r>
+        <w:rPr>
+          <w:rStyle w:val="NormalTok"/>
+        </w:rPr>
+        <w:t xml:space="preserve"> </w:t>
+      </w:r>
+      <w:r>
+        <w:rPr>
+          <w:rStyle w:val="StringTok"/>
+        </w:rPr>
+        <w:t xml:space="preserve">"black"</w:t>
+      </w:r>
+      <w:r>
+        <w:rPr>
+          <w:rStyle w:val="NormalTok"/>
+        </w:rPr>
+        <w:t xml:space="preserve">) </w:t>
+      </w:r>
+      <w:r>
+        <w:rPr>
+          <w:rStyle w:val="SpecialCharTok"/>
+        </w:rPr>
+        <w:t xml:space="preserve">+</w:t>
+      </w:r>
+      <w:r>
+        <w:br/>
+      </w:r>
+      <w:r>
+        <w:rPr>
+          <w:rStyle w:val="NormalTok"/>
+        </w:rPr>
+        <w:t xml:space="preserve">  </w:t>
+      </w:r>
+      <w:r>
+        <w:rPr>
+          <w:rStyle w:val="FunctionTok"/>
+        </w:rPr>
+        <w:t xml:space="preserve">labs</w:t>
+      </w:r>
+      <w:r>
+        <w:rPr>
+          <w:rStyle w:val="NormalTok"/>
+        </w:rPr>
+        <w:t xml:space="preserve">(</w:t>
+      </w:r>
+      <w:r>
+        <w:rPr>
+          <w:rStyle w:val="AttributeTok"/>
+        </w:rPr>
+        <w:t xml:space="preserve">x =</w:t>
+      </w:r>
+      <w:r>
+        <w:rPr>
+          <w:rStyle w:val="NormalTok"/>
+        </w:rPr>
+        <w:t xml:space="preserve"> </w:t>
+      </w:r>
+      <w:r>
+        <w:rPr>
+          <w:rStyle w:val="StringTok"/>
+        </w:rPr>
+        <w:t xml:space="preserve">"Stem Height"</w:t>
+      </w:r>
+      <w:r>
+        <w:rPr>
+          <w:rStyle w:val="NormalTok"/>
+        </w:rPr>
+        <w:t xml:space="preserve">, </w:t>
+      </w:r>
+      <w:r>
+        <w:rPr>
+          <w:rStyle w:val="AttributeTok"/>
+        </w:rPr>
+        <w:t xml:space="preserve">y =</w:t>
+      </w:r>
+      <w:r>
+        <w:rPr>
+          <w:rStyle w:val="NormalTok"/>
+        </w:rPr>
+        <w:t xml:space="preserve"> </w:t>
+      </w:r>
+      <w:r>
+        <w:rPr>
+          <w:rStyle w:val="StringTok"/>
+        </w:rPr>
+        <w:t xml:space="preserve">"Frequency"</w:t>
+      </w:r>
+      <w:r>
+        <w:rPr>
+          <w:rStyle w:val="NormalTok"/>
+        </w:rPr>
+        <w:t xml:space="preserve">, </w:t>
+      </w:r>
+      <w:r>
+        <w:rPr>
+          <w:rStyle w:val="AttributeTok"/>
+        </w:rPr>
+        <w:t xml:space="preserve">title =</w:t>
+      </w:r>
+      <w:r>
+        <w:rPr>
+          <w:rStyle w:val="NormalTok"/>
+        </w:rPr>
+        <w:t xml:space="preserve"> </w:t>
+      </w:r>
+      <w:r>
+        <w:rPr>
+          <w:rStyle w:val="StringTok"/>
+        </w:rPr>
+        <w:t xml:space="preserve">"Histogram of Stem Height"</w:t>
+      </w:r>
+      <w:r>
+        <w:rPr>
+          <w:rStyle w:val="NormalTok"/>
+        </w:rPr>
+        <w:t xml:space="preserve">) </w:t>
+      </w:r>
+      <w:r>
+        <w:rPr>
+          <w:rStyle w:val="SpecialCharTok"/>
+        </w:rPr>
+        <w:t xml:space="preserve">+</w:t>
+      </w:r>
+      <w:r>
+        <w:br/>
+      </w:r>
+      <w:r>
+        <w:rPr>
+          <w:rStyle w:val="NormalTok"/>
+        </w:rPr>
+        <w:t xml:space="preserve">  </w:t>
+      </w:r>
+      <w:r>
+        <w:rPr>
+          <w:rStyle w:val="FunctionTok"/>
+        </w:rPr>
+        <w:t xml:space="preserve">theme_minimal</w:t>
+      </w:r>
+      <w:r>
+        <w:rPr>
+          <w:rStyle w:val="NormalTok"/>
+        </w:rPr>
+        <w:t xml:space="preserve">()</w:t>
+      </w:r>
+    </w:p>
+    <w:p>
+      <w:pPr>
+        <w:pStyle w:val="FirstParagraph"/>
+      </w:pPr>
+      <w:r>
+        <w:drawing>
+          <wp:inline>
+            <wp:extent cx="4620126" cy="3696101"/>
+            <wp:effectExtent b="0" l="0" r="0" t="0"/>
+            <wp:docPr descr="" title="" id="55" name="Picture"/>
+            <a:graphic>
+              <a:graphicData uri="http://schemas.openxmlformats.org/drawingml/2006/picture">
+                <pic:pic>
+                  <pic:nvPicPr>
+                    <pic:cNvPr descr="Manuscript_files/figure-docx/unnamed-chunk-4-6.png" id="56" name="Picture"/>
+                    <pic:cNvPicPr>
+                      <a:picLocks noChangeArrowheads="1" noChangeAspect="1"/>
+                    </pic:cNvPicPr>
+                  </pic:nvPicPr>
+                  <pic:blipFill>
+                    <a:blip r:embed="rId54"/>
+                    <a:stretch>
+                      <a:fillRect/>
+                    </a:stretch>
+                  </pic:blipFill>
+                  <pic:spPr bwMode="auto">
+                    <a:xfrm>
+                      <a:off x="0" y="0"/>
+                      <a:ext cx="4620126" cy="3696101"/>
+                    </a:xfrm>
+                    <a:prstGeom prst="rect">
+                      <a:avLst/>
+                    </a:prstGeom>
+                    <a:noFill/>
+                    <a:ln w="9525">
+                      <a:noFill/>
+                      <a:headEnd/>
+                      <a:tailEnd/>
+                    </a:ln>
+                  </pic:spPr>
+                </pic:pic>
+              </a:graphicData>
+            </a:graphic>
+          </wp:inline>
+        </w:drawing>
+      </w:r>
+    </w:p>
+    <w:p>
+      <w:pPr>
+        <w:pStyle w:val="SourceCode"/>
+      </w:pPr>
+      <w:r>
+        <w:rPr>
+          <w:rStyle w:val="FunctionTok"/>
+        </w:rPr>
+        <w:t xml:space="preserve">ggplot</w:t>
+      </w:r>
+      <w:r>
+        <w:rPr>
+          <w:rStyle w:val="NormalTok"/>
+        </w:rPr>
+        <w:t xml:space="preserve">(mushrooms, </w:t>
+      </w:r>
+      <w:r>
+        <w:rPr>
+          <w:rStyle w:val="FunctionTok"/>
+        </w:rPr>
+        <w:t xml:space="preserve">aes</w:t>
+      </w:r>
+      <w:r>
+        <w:rPr>
+          <w:rStyle w:val="NormalTok"/>
+        </w:rPr>
+        <w:t xml:space="preserve">(</w:t>
+      </w:r>
+      <w:r>
+        <w:rPr>
+          <w:rStyle w:val="AttributeTok"/>
+        </w:rPr>
+        <w:t xml:space="preserve">x =</w:t>
+      </w:r>
+      <w:r>
+        <w:rPr>
+          <w:rStyle w:val="NormalTok"/>
+        </w:rPr>
+        <w:t xml:space="preserve"> stem.width)) </w:t>
+      </w:r>
+      <w:r>
+        <w:rPr>
+          <w:rStyle w:val="SpecialCharTok"/>
+        </w:rPr>
+        <w:t xml:space="preserve">+</w:t>
+      </w:r>
+      <w:r>
+        <w:br/>
+      </w:r>
+      <w:r>
+        <w:rPr>
+          <w:rStyle w:val="NormalTok"/>
+        </w:rPr>
+        <w:t xml:space="preserve">  </w:t>
+      </w:r>
+      <w:r>
+        <w:rPr>
+          <w:rStyle w:val="FunctionTok"/>
+        </w:rPr>
+        <w:t xml:space="preserve">geom_histogram</w:t>
+      </w:r>
+      <w:r>
+        <w:rPr>
+          <w:rStyle w:val="NormalTok"/>
+        </w:rPr>
+        <w:t xml:space="preserve">(</w:t>
+      </w:r>
+      <w:r>
+        <w:rPr>
+          <w:rStyle w:val="AttributeTok"/>
+        </w:rPr>
+        <w:t xml:space="preserve">binwidth =</w:t>
+      </w:r>
+      <w:r>
+        <w:rPr>
+          <w:rStyle w:val="NormalTok"/>
+        </w:rPr>
+        <w:t xml:space="preserve"> </w:t>
+      </w:r>
+      <w:r>
+        <w:rPr>
+          <w:rStyle w:val="DecValTok"/>
+        </w:rPr>
+        <w:t xml:space="preserve">50</w:t>
+      </w:r>
+      <w:r>
+        <w:rPr>
+          <w:rStyle w:val="NormalTok"/>
+        </w:rPr>
+        <w:t xml:space="preserve">, </w:t>
+      </w:r>
+      <w:r>
+        <w:rPr>
+          <w:rStyle w:val="AttributeTok"/>
+        </w:rPr>
+        <w:t xml:space="preserve">fill =</w:t>
+      </w:r>
+      <w:r>
+        <w:rPr>
+          <w:rStyle w:val="NormalTok"/>
+        </w:rPr>
+        <w:t xml:space="preserve"> </w:t>
+      </w:r>
+      <w:r>
+        <w:rPr>
+          <w:rStyle w:val="StringTok"/>
+        </w:rPr>
+        <w:t xml:space="preserve">"skyblue"</w:t>
+      </w:r>
+      <w:r>
+        <w:rPr>
+          <w:rStyle w:val="NormalTok"/>
+        </w:rPr>
+        <w:t xml:space="preserve">, </w:t>
+      </w:r>
+      <w:r>
+        <w:rPr>
+          <w:rStyle w:val="AttributeTok"/>
+        </w:rPr>
+        <w:t xml:space="preserve">color =</w:t>
+      </w:r>
+      <w:r>
+        <w:rPr>
+          <w:rStyle w:val="NormalTok"/>
+        </w:rPr>
+        <w:t xml:space="preserve"> </w:t>
+      </w:r>
+      <w:r>
+        <w:rPr>
+          <w:rStyle w:val="StringTok"/>
+        </w:rPr>
+        <w:t xml:space="preserve">"black"</w:t>
+      </w:r>
+      <w:r>
+        <w:rPr>
+          <w:rStyle w:val="NormalTok"/>
+        </w:rPr>
+        <w:t xml:space="preserve">) </w:t>
+      </w:r>
+      <w:r>
+        <w:rPr>
+          <w:rStyle w:val="SpecialCharTok"/>
+        </w:rPr>
+        <w:t xml:space="preserve">+</w:t>
+      </w:r>
+      <w:r>
+        <w:br/>
+      </w:r>
+      <w:r>
+        <w:rPr>
+          <w:rStyle w:val="NormalTok"/>
+        </w:rPr>
+        <w:t xml:space="preserve">  </w:t>
+      </w:r>
+      <w:r>
+        <w:rPr>
+          <w:rStyle w:val="FunctionTok"/>
+        </w:rPr>
+        <w:t xml:space="preserve">labs</w:t>
+      </w:r>
+      <w:r>
+        <w:rPr>
+          <w:rStyle w:val="NormalTok"/>
+        </w:rPr>
+        <w:t xml:space="preserve">(</w:t>
+      </w:r>
+      <w:r>
+        <w:rPr>
+          <w:rStyle w:val="AttributeTok"/>
+        </w:rPr>
+        <w:t xml:space="preserve">x =</w:t>
+      </w:r>
+      <w:r>
+        <w:rPr>
+          <w:rStyle w:val="NormalTok"/>
+        </w:rPr>
+        <w:t xml:space="preserve"> </w:t>
+      </w:r>
+      <w:r>
+        <w:rPr>
+          <w:rStyle w:val="StringTok"/>
+        </w:rPr>
+        <w:t xml:space="preserve">"Stem Width"</w:t>
+      </w:r>
+      <w:r>
+        <w:rPr>
+          <w:rStyle w:val="NormalTok"/>
+        </w:rPr>
+        <w:t xml:space="preserve">, </w:t>
+      </w:r>
+      <w:r>
+        <w:rPr>
+          <w:rStyle w:val="AttributeTok"/>
+        </w:rPr>
+        <w:t xml:space="preserve">y =</w:t>
+      </w:r>
+      <w:r>
+        <w:rPr>
+          <w:rStyle w:val="NormalTok"/>
+        </w:rPr>
+        <w:t xml:space="preserve"> </w:t>
+      </w:r>
+      <w:r>
+        <w:rPr>
+          <w:rStyle w:val="StringTok"/>
+        </w:rPr>
+        <w:t xml:space="preserve">"Frequency"</w:t>
+      </w:r>
+      <w:r>
+        <w:rPr>
+          <w:rStyle w:val="NormalTok"/>
+        </w:rPr>
+        <w:t xml:space="preserve">, </w:t>
+      </w:r>
+      <w:r>
+        <w:rPr>
+          <w:rStyle w:val="AttributeTok"/>
+        </w:rPr>
+        <w:t xml:space="preserve">title =</w:t>
+      </w:r>
+      <w:r>
+        <w:rPr>
+          <w:rStyle w:val="NormalTok"/>
+        </w:rPr>
+        <w:t xml:space="preserve"> </w:t>
+      </w:r>
+      <w:r>
+        <w:rPr>
+          <w:rStyle w:val="StringTok"/>
+        </w:rPr>
+        <w:t xml:space="preserve">"Histogram of Stem Width"</w:t>
+      </w:r>
+      <w:r>
+        <w:rPr>
+          <w:rStyle w:val="NormalTok"/>
+        </w:rPr>
+        <w:t xml:space="preserve">) </w:t>
+      </w:r>
+      <w:r>
+        <w:rPr>
+          <w:rStyle w:val="SpecialCharTok"/>
+        </w:rPr>
+        <w:t xml:space="preserve">+</w:t>
+      </w:r>
+      <w:r>
+        <w:br/>
+      </w:r>
+      <w:r>
+        <w:rPr>
+          <w:rStyle w:val="NormalTok"/>
+        </w:rPr>
+        <w:t xml:space="preserve">  </w:t>
+      </w:r>
+      <w:r>
+        <w:rPr>
+          <w:rStyle w:val="FunctionTok"/>
+        </w:rPr>
+        <w:t xml:space="preserve">theme_minimal</w:t>
+      </w:r>
+      <w:r>
+        <w:rPr>
+          <w:rStyle w:val="NormalTok"/>
+        </w:rPr>
+        <w:t xml:space="preserve">()</w:t>
+      </w:r>
+    </w:p>
+    <w:p>
+      <w:pPr>
+        <w:pStyle w:val="FirstParagraph"/>
+      </w:pPr>
+      <w:r>
+        <w:drawing>
+          <wp:inline>
+            <wp:extent cx="4620126" cy="3696101"/>
+            <wp:effectExtent b="0" l="0" r="0" t="0"/>
+            <wp:docPr descr="" title="" id="58" name="Picture"/>
+            <a:graphic>
+              <a:graphicData uri="http://schemas.openxmlformats.org/drawingml/2006/picture">
+                <pic:pic>
+                  <pic:nvPicPr>
+                    <pic:cNvPr descr="Manuscript_files/figure-docx/unnamed-chunk-4-7.png" id="59" name="Picture"/>
+                    <pic:cNvPicPr>
+                      <a:picLocks noChangeArrowheads="1" noChangeAspect="1"/>
+                    </pic:cNvPicPr>
+                  </pic:nvPicPr>
+                  <pic:blipFill>
+                    <a:blip r:embed="rId57"/>
+                    <a:stretch>
+                      <a:fillRect/>
+                    </a:stretch>
+                  </pic:blipFill>
+                  <pic:spPr bwMode="auto">
+                    <a:xfrm>
+                      <a:off x="0" y="0"/>
+                      <a:ext cx="4620126" cy="3696101"/>
+                    </a:xfrm>
+                    <a:prstGeom prst="rect">
+                      <a:avLst/>
+                    </a:prstGeom>
+                    <a:noFill/>
+                    <a:ln w="9525">
+                      <a:noFill/>
+                      <a:headEnd/>
+                      <a:tailEnd/>
+                    </a:ln>
+                  </pic:spPr>
+                </pic:pic>
+              </a:graphicData>
+            </a:graphic>
+          </wp:inline>
+        </w:drawing>
+      </w:r>
+    </w:p>
+    <w:p>
+      <w:pPr>
+        <w:pStyle w:val="SourceCode"/>
+      </w:pPr>
+      <w:r>
+        <w:rPr>
+          <w:rStyle w:val="FunctionTok"/>
+        </w:rPr>
+        <w:t xml:space="preserve">ggplot</w:t>
+      </w:r>
+      <w:r>
+        <w:rPr>
+          <w:rStyle w:val="NormalTok"/>
+        </w:rPr>
+        <w:t xml:space="preserve">(mushrooms, </w:t>
+      </w:r>
+      <w:r>
+        <w:rPr>
+          <w:rStyle w:val="FunctionTok"/>
+        </w:rPr>
+        <w:t xml:space="preserve">aes</w:t>
+      </w:r>
+      <w:r>
+        <w:rPr>
+          <w:rStyle w:val="NormalTok"/>
+        </w:rPr>
+        <w:t xml:space="preserve">(</w:t>
+      </w:r>
+      <w:r>
+        <w:rPr>
+          <w:rStyle w:val="AttributeTok"/>
+        </w:rPr>
+        <w:t xml:space="preserve">y =</w:t>
+      </w:r>
+      <w:r>
+        <w:rPr>
+          <w:rStyle w:val="NormalTok"/>
+        </w:rPr>
+        <w:t xml:space="preserve"> stem.width)) </w:t>
+      </w:r>
+      <w:r>
+        <w:rPr>
+          <w:rStyle w:val="SpecialCharTok"/>
+        </w:rPr>
+        <w:t xml:space="preserve">+</w:t>
+      </w:r>
+      <w:r>
+        <w:br/>
+      </w:r>
+      <w:r>
+        <w:rPr>
+          <w:rStyle w:val="NormalTok"/>
+        </w:rPr>
+        <w:t xml:space="preserve">  </w:t>
+      </w:r>
+      <w:r>
+        <w:rPr>
+          <w:rStyle w:val="FunctionTok"/>
+        </w:rPr>
+        <w:t xml:space="preserve">geom_boxplot</w:t>
+      </w:r>
+      <w:r>
+        <w:rPr>
+          <w:rStyle w:val="NormalTok"/>
+        </w:rPr>
+        <w:t xml:space="preserve">(</w:t>
+      </w:r>
+      <w:r>
+        <w:rPr>
+          <w:rStyle w:val="AttributeTok"/>
+        </w:rPr>
+        <w:t xml:space="preserve">fill =</w:t>
+      </w:r>
+      <w:r>
+        <w:rPr>
+          <w:rStyle w:val="NormalTok"/>
+        </w:rPr>
+        <w:t xml:space="preserve"> </w:t>
+      </w:r>
+      <w:r>
+        <w:rPr>
+          <w:rStyle w:val="StringTok"/>
+        </w:rPr>
+        <w:t xml:space="preserve">"skyblue"</w:t>
+      </w:r>
+      <w:r>
+        <w:rPr>
+          <w:rStyle w:val="NormalTok"/>
+        </w:rPr>
+        <w:t xml:space="preserve">, </w:t>
+      </w:r>
+      <w:r>
+        <w:rPr>
+          <w:rStyle w:val="AttributeTok"/>
+        </w:rPr>
+        <w:t xml:space="preserve">color =</w:t>
+      </w:r>
+      <w:r>
+        <w:rPr>
+          <w:rStyle w:val="NormalTok"/>
+        </w:rPr>
+        <w:t xml:space="preserve"> </w:t>
+      </w:r>
+      <w:r>
+        <w:rPr>
+          <w:rStyle w:val="StringTok"/>
+        </w:rPr>
+        <w:t xml:space="preserve">"black"</w:t>
+      </w:r>
+      <w:r>
+        <w:rPr>
+          <w:rStyle w:val="NormalTok"/>
+        </w:rPr>
+        <w:t xml:space="preserve">) </w:t>
+      </w:r>
+      <w:r>
+        <w:rPr>
+          <w:rStyle w:val="SpecialCharTok"/>
+        </w:rPr>
+        <w:t xml:space="preserve">+</w:t>
+      </w:r>
+      <w:r>
+        <w:br/>
+      </w:r>
+      <w:r>
+        <w:rPr>
+          <w:rStyle w:val="NormalTok"/>
+        </w:rPr>
+        <w:t xml:space="preserve">  </w:t>
+      </w:r>
+      <w:r>
+        <w:rPr>
+          <w:rStyle w:val="FunctionTok"/>
+        </w:rPr>
+        <w:t xml:space="preserve">labs</w:t>
+      </w:r>
+      <w:r>
+        <w:rPr>
+          <w:rStyle w:val="NormalTok"/>
+        </w:rPr>
+        <w:t xml:space="preserve">(</w:t>
+      </w:r>
+      <w:r>
+        <w:rPr>
+          <w:rStyle w:val="AttributeTok"/>
+        </w:rPr>
+        <w:t xml:space="preserve">y =</w:t>
+      </w:r>
+      <w:r>
+        <w:rPr>
+          <w:rStyle w:val="NormalTok"/>
+        </w:rPr>
+        <w:t xml:space="preserve"> </w:t>
+      </w:r>
+      <w:r>
+        <w:rPr>
+          <w:rStyle w:val="StringTok"/>
+        </w:rPr>
+        <w:t xml:space="preserve">"Stem Width"</w:t>
+      </w:r>
+      <w:r>
+        <w:rPr>
+          <w:rStyle w:val="NormalTok"/>
+        </w:rPr>
+        <w:t xml:space="preserve">, </w:t>
+      </w:r>
+      <w:r>
+        <w:rPr>
+          <w:rStyle w:val="AttributeTok"/>
+        </w:rPr>
+        <w:t xml:space="preserve">title =</w:t>
+      </w:r>
+      <w:r>
+        <w:rPr>
+          <w:rStyle w:val="NormalTok"/>
+        </w:rPr>
+        <w:t xml:space="preserve"> </w:t>
+      </w:r>
+      <w:r>
+        <w:rPr>
+          <w:rStyle w:val="StringTok"/>
+        </w:rPr>
+        <w:t xml:space="preserve">"Boxplot of Stem Width"</w:t>
+      </w:r>
+      <w:r>
+        <w:rPr>
+          <w:rStyle w:val="NormalTok"/>
+        </w:rPr>
+        <w:t xml:space="preserve">) </w:t>
+      </w:r>
+      <w:r>
+        <w:rPr>
+          <w:rStyle w:val="SpecialCharTok"/>
+        </w:rPr>
+        <w:t xml:space="preserve">+</w:t>
+      </w:r>
+      <w:r>
+        <w:br/>
+      </w:r>
+      <w:r>
+        <w:rPr>
+          <w:rStyle w:val="NormalTok"/>
+        </w:rPr>
+        <w:t xml:space="preserve">  </w:t>
+      </w:r>
+      <w:r>
+        <w:rPr>
+          <w:rStyle w:val="FunctionTok"/>
+        </w:rPr>
+        <w:t xml:space="preserve">theme_minimal</w:t>
+      </w:r>
+      <w:r>
+        <w:rPr>
+          <w:rStyle w:val="NormalTok"/>
+        </w:rPr>
+        <w:t xml:space="preserve">()</w:t>
+      </w:r>
+    </w:p>
+    <w:p>
+      <w:pPr>
+        <w:pStyle w:val="FirstParagraph"/>
+      </w:pPr>
+      <w:r>
+        <w:drawing>
+          <wp:inline>
+            <wp:extent cx="4620126" cy="3696101"/>
+            <wp:effectExtent b="0" l="0" r="0" t="0"/>
+            <wp:docPr descr="" title="" id="61" name="Picture"/>
+            <a:graphic>
+              <a:graphicData uri="http://schemas.openxmlformats.org/drawingml/2006/picture">
+                <pic:pic>
+                  <pic:nvPicPr>
+                    <pic:cNvPr descr="Manuscript_files/figure-docx/unnamed-chunk-4-8.png" id="62" name="Picture"/>
+                    <pic:cNvPicPr>
+                      <a:picLocks noChangeArrowheads="1" noChangeAspect="1"/>
+                    </pic:cNvPicPr>
+                  </pic:nvPicPr>
+                  <pic:blipFill>
+                    <a:blip r:embed="rId60"/>
+                    <a:stretch>
+                      <a:fillRect/>
+                    </a:stretch>
+                  </pic:blipFill>
+                  <pic:spPr bwMode="auto">
+                    <a:xfrm>
+                      <a:off x="0" y="0"/>
+                      <a:ext cx="4620126" cy="3696101"/>
+                    </a:xfrm>
+                    <a:prstGeom prst="rect">
+                      <a:avLst/>
+                    </a:prstGeom>
+                    <a:noFill/>
+                    <a:ln w="9525">
+                      <a:noFill/>
+                      <a:headEnd/>
+                      <a:tailEnd/>
+                    </a:ln>
+                  </pic:spPr>
+                </pic:pic>
+              </a:graphicData>
+            </a:graphic>
+          </wp:inline>
+        </w:drawing>
+      </w:r>
+    </w:p>
+    <w:p>
+      <w:pPr>
+        <w:pStyle w:val="SourceCode"/>
+      </w:pPr>
+      <w:r>
+        <w:rPr>
+          <w:rStyle w:val="FunctionTok"/>
+        </w:rPr>
+        <w:t xml:space="preserve">ggplot</w:t>
+      </w:r>
+      <w:r>
+        <w:rPr>
+          <w:rStyle w:val="NormalTok"/>
+        </w:rPr>
+        <w:t xml:space="preserve">(mushrooms, </w:t>
+      </w:r>
+      <w:r>
+        <w:rPr>
+          <w:rStyle w:val="FunctionTok"/>
+        </w:rPr>
+        <w:t xml:space="preserve">aes</w:t>
+      </w:r>
+      <w:r>
+        <w:rPr>
+          <w:rStyle w:val="NormalTok"/>
+        </w:rPr>
+        <w:t xml:space="preserve">(</w:t>
+      </w:r>
+      <w:r>
+        <w:rPr>
+          <w:rStyle w:val="AttributeTok"/>
+        </w:rPr>
+        <w:t xml:space="preserve">x =</w:t>
+      </w:r>
+      <w:r>
+        <w:rPr>
+          <w:rStyle w:val="NormalTok"/>
+        </w:rPr>
+        <w:t xml:space="preserve"> </w:t>
+      </w:r>
+      <w:r>
+        <w:rPr>
+          <w:rStyle w:val="FunctionTok"/>
+        </w:rPr>
+        <w:t xml:space="preserve">factor</w:t>
+      </w:r>
+      <w:r>
+        <w:rPr>
+          <w:rStyle w:val="NormalTok"/>
+        </w:rPr>
+        <w:t xml:space="preserve">(stem.color))) </w:t>
+      </w:r>
+      <w:r>
+        <w:rPr>
+          <w:rStyle w:val="SpecialCharTok"/>
+        </w:rPr>
+        <w:t xml:space="preserve">+</w:t>
+      </w:r>
+      <w:r>
+        <w:br/>
+      </w:r>
+      <w:r>
+        <w:rPr>
+          <w:rStyle w:val="NormalTok"/>
+        </w:rPr>
+        <w:t xml:space="preserve">  </w:t>
+      </w:r>
+      <w:r>
+        <w:rPr>
+          <w:rStyle w:val="FunctionTok"/>
+        </w:rPr>
+        <w:t xml:space="preserve">geom_bar</w:t>
+      </w:r>
+      <w:r>
+        <w:rPr>
+          <w:rStyle w:val="NormalTok"/>
+        </w:rPr>
+        <w:t xml:space="preserve">(</w:t>
+      </w:r>
+      <w:r>
+        <w:rPr>
+          <w:rStyle w:val="AttributeTok"/>
+        </w:rPr>
+        <w:t xml:space="preserve">fill =</w:t>
+      </w:r>
+      <w:r>
+        <w:rPr>
+          <w:rStyle w:val="NormalTok"/>
+        </w:rPr>
+        <w:t xml:space="preserve"> </w:t>
+      </w:r>
+      <w:r>
+        <w:rPr>
+          <w:rStyle w:val="StringTok"/>
+        </w:rPr>
+        <w:t xml:space="preserve">'black'</w:t>
+      </w:r>
+      <w:r>
+        <w:rPr>
+          <w:rStyle w:val="NormalTok"/>
+        </w:rPr>
+        <w:t xml:space="preserve">) </w:t>
+      </w:r>
+      <w:r>
+        <w:rPr>
+          <w:rStyle w:val="SpecialCharTok"/>
+        </w:rPr>
+        <w:t xml:space="preserve">+</w:t>
+      </w:r>
+      <w:r>
+        <w:br/>
+      </w:r>
+      <w:r>
+        <w:rPr>
+          <w:rStyle w:val="NormalTok"/>
+        </w:rPr>
+        <w:t xml:space="preserve">  </w:t>
+      </w:r>
+      <w:r>
+        <w:rPr>
+          <w:rStyle w:val="FunctionTok"/>
+        </w:rPr>
+        <w:t xml:space="preserve">labs</w:t>
+      </w:r>
+      <w:r>
+        <w:rPr>
+          <w:rStyle w:val="NormalTok"/>
+        </w:rPr>
+        <w:t xml:space="preserve">(</w:t>
+      </w:r>
+      <w:r>
+        <w:rPr>
+          <w:rStyle w:val="AttributeTok"/>
+        </w:rPr>
+        <w:t xml:space="preserve">x =</w:t>
+      </w:r>
+      <w:r>
+        <w:rPr>
+          <w:rStyle w:val="NormalTok"/>
+        </w:rPr>
+        <w:t xml:space="preserve"> </w:t>
+      </w:r>
+      <w:r>
+        <w:rPr>
+          <w:rStyle w:val="StringTok"/>
+        </w:rPr>
+        <w:t xml:space="preserve">"Stem Color"</w:t>
+      </w:r>
+      <w:r>
+        <w:rPr>
+          <w:rStyle w:val="NormalTok"/>
+        </w:rPr>
+        <w:t xml:space="preserve">, </w:t>
+      </w:r>
+      <w:r>
+        <w:rPr>
+          <w:rStyle w:val="AttributeTok"/>
+        </w:rPr>
+        <w:t xml:space="preserve">y =</w:t>
+      </w:r>
+      <w:r>
+        <w:rPr>
+          <w:rStyle w:val="NormalTok"/>
+        </w:rPr>
+        <w:t xml:space="preserve"> </w:t>
+      </w:r>
+      <w:r>
+        <w:rPr>
+          <w:rStyle w:val="StringTok"/>
+        </w:rPr>
+        <w:t xml:space="preserve">"Frequency"</w:t>
+      </w:r>
+      <w:r>
+        <w:rPr>
+          <w:rStyle w:val="NormalTok"/>
+        </w:rPr>
+        <w:t xml:space="preserve">, </w:t>
+      </w:r>
+      <w:r>
+        <w:rPr>
+          <w:rStyle w:val="AttributeTok"/>
+        </w:rPr>
+        <w:t xml:space="preserve">title =</w:t>
+      </w:r>
+      <w:r>
+        <w:rPr>
+          <w:rStyle w:val="NormalTok"/>
+        </w:rPr>
+        <w:t xml:space="preserve"> </w:t>
+      </w:r>
+      <w:r>
+        <w:rPr>
+          <w:rStyle w:val="StringTok"/>
+        </w:rPr>
+        <w:t xml:space="preserve">"Frequency of Mushroom Stem Color"</w:t>
+      </w:r>
+      <w:r>
+        <w:rPr>
+          <w:rStyle w:val="NormalTok"/>
+        </w:rPr>
+        <w:t xml:space="preserve">) </w:t>
+      </w:r>
+      <w:r>
+        <w:rPr>
+          <w:rStyle w:val="SpecialCharTok"/>
+        </w:rPr>
+        <w:t xml:space="preserve">+</w:t>
+      </w:r>
+      <w:r>
+        <w:br/>
+      </w:r>
+      <w:r>
+        <w:rPr>
+          <w:rStyle w:val="NormalTok"/>
+        </w:rPr>
+        <w:t xml:space="preserve">  </w:t>
+      </w:r>
+      <w:r>
+        <w:rPr>
+          <w:rStyle w:val="FunctionTok"/>
+        </w:rPr>
+        <w:t xml:space="preserve">theme_minimal</w:t>
+      </w:r>
+      <w:r>
+        <w:rPr>
+          <w:rStyle w:val="NormalTok"/>
+        </w:rPr>
+        <w:t xml:space="preserve">()</w:t>
+      </w:r>
+    </w:p>
+    <w:p>
+      <w:pPr>
+        <w:pStyle w:val="FirstParagraph"/>
+      </w:pPr>
+      <w:r>
+        <w:drawing>
+          <wp:inline>
+            <wp:extent cx="4620126" cy="3696101"/>
+            <wp:effectExtent b="0" l="0" r="0" t="0"/>
+            <wp:docPr descr="" title="" id="64" name="Picture"/>
+            <a:graphic>
+              <a:graphicData uri="http://schemas.openxmlformats.org/drawingml/2006/picture">
+                <pic:pic>
+                  <pic:nvPicPr>
+                    <pic:cNvPr descr="Manuscript_files/figure-docx/unnamed-chunk-4-9.png" id="65" name="Picture"/>
+                    <pic:cNvPicPr>
+                      <a:picLocks noChangeArrowheads="1" noChangeAspect="1"/>
+                    </pic:cNvPicPr>
+                  </pic:nvPicPr>
+                  <pic:blipFill>
+                    <a:blip r:embed="rId63"/>
+                    <a:stretch>
+                      <a:fillRect/>
+                    </a:stretch>
+                  </pic:blipFill>
+                  <pic:spPr bwMode="auto">
+                    <a:xfrm>
+                      <a:off x="0" y="0"/>
+                      <a:ext cx="4620126" cy="3696101"/>
+                    </a:xfrm>
+                    <a:prstGeom prst="rect">
+                      <a:avLst/>
+                    </a:prstGeom>
+                    <a:noFill/>
+                    <a:ln w="9525">
+                      <a:noFill/>
+                      <a:headEnd/>
+                      <a:tailEnd/>
+                    </a:ln>
+                  </pic:spPr>
+                </pic:pic>
+              </a:graphicData>
+            </a:graphic>
+          </wp:inline>
+        </w:drawing>
+      </w:r>
+    </w:p>
+    <w:p>
+      <w:pPr>
+        <w:pStyle w:val="SourceCode"/>
+      </w:pPr>
+      <w:r>
+        <w:rPr>
+          <w:rStyle w:val="FunctionTok"/>
+        </w:rPr>
+        <w:t xml:space="preserve">ggplot</w:t>
+      </w:r>
+      <w:r>
+        <w:rPr>
+          <w:rStyle w:val="NormalTok"/>
+        </w:rPr>
+        <w:t xml:space="preserve">(mushrooms, </w:t>
+      </w:r>
+      <w:r>
+        <w:rPr>
+          <w:rStyle w:val="FunctionTok"/>
+        </w:rPr>
+        <w:t xml:space="preserve">aes</w:t>
+      </w:r>
+      <w:r>
+        <w:rPr>
+          <w:rStyle w:val="NormalTok"/>
+        </w:rPr>
+        <w:t xml:space="preserve">(</w:t>
+      </w:r>
+      <w:r>
+        <w:rPr>
+          <w:rStyle w:val="AttributeTok"/>
+        </w:rPr>
+        <w:t xml:space="preserve">x =</w:t>
+      </w:r>
+      <w:r>
+        <w:rPr>
+          <w:rStyle w:val="NormalTok"/>
+        </w:rPr>
+        <w:t xml:space="preserve"> </w:t>
+      </w:r>
+      <w:r>
+        <w:rPr>
+          <w:rStyle w:val="FunctionTok"/>
+        </w:rPr>
+        <w:t xml:space="preserve">factor</w:t>
+      </w:r>
+      <w:r>
+        <w:rPr>
+          <w:rStyle w:val="NormalTok"/>
+        </w:rPr>
+        <w:t xml:space="preserve">(class))) </w:t>
+      </w:r>
+      <w:r>
+        <w:rPr>
+          <w:rStyle w:val="SpecialCharTok"/>
+        </w:rPr>
+        <w:t xml:space="preserve">+</w:t>
+      </w:r>
+      <w:r>
+        <w:br/>
+      </w:r>
+      <w:r>
+        <w:rPr>
+          <w:rStyle w:val="NormalTok"/>
+        </w:rPr>
+        <w:t xml:space="preserve">  </w:t>
+      </w:r>
+      <w:r>
+        <w:rPr>
+          <w:rStyle w:val="FunctionTok"/>
+        </w:rPr>
+        <w:t xml:space="preserve">geom_bar</w:t>
+      </w:r>
+      <w:r>
+        <w:rPr>
+          <w:rStyle w:val="NormalTok"/>
+        </w:rPr>
+        <w:t xml:space="preserve">(</w:t>
+      </w:r>
+      <w:r>
+        <w:rPr>
+          <w:rStyle w:val="AttributeTok"/>
+        </w:rPr>
+        <w:t xml:space="preserve">fill =</w:t>
+      </w:r>
+      <w:r>
+        <w:rPr>
+          <w:rStyle w:val="NormalTok"/>
+        </w:rPr>
+        <w:t xml:space="preserve"> </w:t>
+      </w:r>
+      <w:r>
+        <w:rPr>
+          <w:rStyle w:val="StringTok"/>
+        </w:rPr>
+        <w:t xml:space="preserve">'red'</w:t>
+      </w:r>
+      <w:r>
+        <w:rPr>
+          <w:rStyle w:val="NormalTok"/>
+        </w:rPr>
+        <w:t xml:space="preserve">) </w:t>
+      </w:r>
+      <w:r>
+        <w:rPr>
+          <w:rStyle w:val="SpecialCharTok"/>
+        </w:rPr>
+        <w:t xml:space="preserve">+</w:t>
+      </w:r>
+      <w:r>
+        <w:br/>
+      </w:r>
+      <w:r>
+        <w:rPr>
+          <w:rStyle w:val="NormalTok"/>
+        </w:rPr>
+        <w:t xml:space="preserve">  </w:t>
+      </w:r>
+      <w:r>
+        <w:rPr>
+          <w:rStyle w:val="FunctionTok"/>
+        </w:rPr>
+        <w:t xml:space="preserve">labs</w:t>
+      </w:r>
+      <w:r>
+        <w:rPr>
+          <w:rStyle w:val="NormalTok"/>
+        </w:rPr>
+        <w:t xml:space="preserve">(</w:t>
+      </w:r>
+      <w:r>
+        <w:rPr>
+          <w:rStyle w:val="AttributeTok"/>
+        </w:rPr>
+        <w:t xml:space="preserve">x =</w:t>
+      </w:r>
+      <w:r>
+        <w:rPr>
+          <w:rStyle w:val="NormalTok"/>
+        </w:rPr>
+        <w:t xml:space="preserve"> </w:t>
+      </w:r>
+      <w:r>
+        <w:rPr>
+          <w:rStyle w:val="StringTok"/>
+        </w:rPr>
+        <w:t xml:space="preserve">"Class"</w:t>
+      </w:r>
+      <w:r>
+        <w:rPr>
+          <w:rStyle w:val="NormalTok"/>
+        </w:rPr>
+        <w:t xml:space="preserve">, </w:t>
+      </w:r>
+      <w:r>
+        <w:rPr>
+          <w:rStyle w:val="AttributeTok"/>
+        </w:rPr>
+        <w:t xml:space="preserve">y =</w:t>
+      </w:r>
+      <w:r>
+        <w:rPr>
+          <w:rStyle w:val="NormalTok"/>
+        </w:rPr>
+        <w:t xml:space="preserve"> </w:t>
+      </w:r>
+      <w:r>
+        <w:rPr>
+          <w:rStyle w:val="StringTok"/>
+        </w:rPr>
+        <w:t xml:space="preserve">"Frequency"</w:t>
+      </w:r>
+      <w:r>
+        <w:rPr>
+          <w:rStyle w:val="NormalTok"/>
+        </w:rPr>
+        <w:t xml:space="preserve">, </w:t>
+      </w:r>
+      <w:r>
+        <w:rPr>
+          <w:rStyle w:val="AttributeTok"/>
+        </w:rPr>
+        <w:t xml:space="preserve">title =</w:t>
+      </w:r>
+      <w:r>
+        <w:rPr>
+          <w:rStyle w:val="NormalTok"/>
+        </w:rPr>
+        <w:t xml:space="preserve"> </w:t>
+      </w:r>
+      <w:r>
+        <w:rPr>
+          <w:rStyle w:val="StringTok"/>
+        </w:rPr>
+        <w:t xml:space="preserve">"Frequency of Mushroom Classes"</w:t>
+      </w:r>
+      <w:r>
+        <w:rPr>
+          <w:rStyle w:val="NormalTok"/>
+        </w:rPr>
+        <w:t xml:space="preserve">) </w:t>
+      </w:r>
+      <w:r>
+        <w:rPr>
+          <w:rStyle w:val="SpecialCharTok"/>
+        </w:rPr>
+        <w:t xml:space="preserve">+</w:t>
+      </w:r>
+      <w:r>
+        <w:br/>
+      </w:r>
+      <w:r>
+        <w:rPr>
+          <w:rStyle w:val="NormalTok"/>
+        </w:rPr>
+        <w:t xml:space="preserve">  </w:t>
+      </w:r>
+      <w:r>
+        <w:rPr>
+          <w:rStyle w:val="FunctionTok"/>
+        </w:rPr>
+        <w:t xml:space="preserve">theme_minimal</w:t>
+      </w:r>
+      <w:r>
+        <w:rPr>
+          <w:rStyle w:val="NormalTok"/>
+        </w:rPr>
+        <w:t xml:space="preserve">()</w:t>
+      </w:r>
+    </w:p>
+    <w:p>
+      <w:pPr>
+        <w:pStyle w:val="FirstParagraph"/>
+      </w:pPr>
+      <w:r>
+        <w:drawing>
+          <wp:inline>
+            <wp:extent cx="4620126" cy="3696101"/>
+            <wp:effectExtent b="0" l="0" r="0" t="0"/>
+            <wp:docPr descr="" title="" id="67" name="Picture"/>
+            <a:graphic>
+              <a:graphicData uri="http://schemas.openxmlformats.org/drawingml/2006/picture">
+                <pic:pic>
+                  <pic:nvPicPr>
+                    <pic:cNvPr descr="Manuscript_files/figure-docx/unnamed-chunk-4-10.png" id="68" name="Picture"/>
+                    <pic:cNvPicPr>
+                      <a:picLocks noChangeArrowheads="1" noChangeAspect="1"/>
+                    </pic:cNvPicPr>
+                  </pic:nvPicPr>
+                  <pic:blipFill>
+                    <a:blip r:embed="rId66"/>
+                    <a:stretch>
+                      <a:fillRect/>
+                    </a:stretch>
+                  </pic:blipFill>
+                  <pic:spPr bwMode="auto">
+                    <a:xfrm>
+                      <a:off x="0" y="0"/>
+                      <a:ext cx="4620126" cy="3696101"/>
+                    </a:xfrm>
+                    <a:prstGeom prst="rect">
+                      <a:avLst/>
+                    </a:prstGeom>
+                    <a:noFill/>
+                    <a:ln w="9525">
+                      <a:noFill/>
+                      <a:headEnd/>
+                      <a:tailEnd/>
+                    </a:ln>
+                  </pic:spPr>
+                </pic:pic>
+              </a:graphicData>
+            </a:graphic>
+          </wp:inline>
+        </w:drawing>
+      </w:r>
+    </w:p>
+    <w:p>
+      <w:pPr>
+        <w:pStyle w:val="SourceCode"/>
+      </w:pPr>
+      <w:r>
+        <w:rPr>
+          <w:rStyle w:val="CommentTok"/>
+        </w:rPr>
+        <w:t xml:space="preserve">#lets view a correlation matrix of all the variables</w:t>
+      </w:r>
+      <w:r>
+        <w:br/>
+      </w:r>
+      <w:r>
+        <w:rPr>
+          <w:rStyle w:val="FunctionTok"/>
+        </w:rPr>
+        <w:t xml:space="preserve">library</w:t>
+      </w:r>
+      <w:r>
+        <w:rPr>
+          <w:rStyle w:val="NormalTok"/>
+        </w:rPr>
+        <w:t xml:space="preserve">(corrplot)</w:t>
+      </w:r>
+    </w:p>
+    <w:p>
+      <w:pPr>
+        <w:pStyle w:val="SourceCode"/>
+      </w:pPr>
+      <w:r>
+        <w:rPr>
+          <w:rStyle w:val="VerbatimChar"/>
+        </w:rPr>
+        <w:t xml:space="preserve">Warning: package 'corrplot' was built under R version 4.3.3</w:t>
+      </w:r>
+    </w:p>
+    <w:p>
+      <w:pPr>
+        <w:pStyle w:val="SourceCode"/>
+      </w:pPr>
+      <w:r>
+        <w:rPr>
+          <w:rStyle w:val="VerbatimChar"/>
+        </w:rPr>
+        <w:t xml:space="preserve">corrplot 0.92 loaded</w:t>
+      </w:r>
+    </w:p>
+    <w:p>
+      <w:pPr>
+        <w:pStyle w:val="SourceCode"/>
+      </w:pPr>
+      <w:r>
+        <w:rPr>
+          <w:rStyle w:val="NormalTok"/>
+        </w:rPr>
+        <w:t xml:space="preserve">correlation_matrix </w:t>
+      </w:r>
+      <w:r>
+        <w:rPr>
+          <w:rStyle w:val="OtherTok"/>
+        </w:rPr>
+        <w:t xml:space="preserve">&lt;-</w:t>
+      </w:r>
+      <w:r>
+        <w:rPr>
+          <w:rStyle w:val="NormalTok"/>
+        </w:rPr>
+        <w:t xml:space="preserve"> </w:t>
+      </w:r>
+      <w:r>
+        <w:rPr>
+          <w:rStyle w:val="FunctionTok"/>
+        </w:rPr>
+        <w:t xml:space="preserve">cor</w:t>
+      </w:r>
+      <w:r>
+        <w:rPr>
+          <w:rStyle w:val="NormalTok"/>
+        </w:rPr>
+        <w:t xml:space="preserve">(mushrooms)</w:t>
+      </w:r>
+      <w:r>
+        <w:br/>
+      </w:r>
+      <w:r>
+        <w:rPr>
+          <w:rStyle w:val="FunctionTok"/>
+        </w:rPr>
+        <w:t xml:space="preserve">print</w:t>
+      </w:r>
+      <w:r>
+        <w:rPr>
+          <w:rStyle w:val="NormalTok"/>
+        </w:rPr>
+        <w:t xml:space="preserve">(correlation_matrix)</w:t>
+      </w:r>
+    </w:p>
+    <w:p>
+      <w:pPr>
+        <w:pStyle w:val="SourceCode"/>
+      </w:pPr>
+      <w:r>
+        <w:rPr>
+          <w:rStyle w:val="VerbatimChar"/>
+        </w:rPr>
+        <w:t xml:space="preserve">                cap.diameter   cap.shape gill.attachment  gill.color</w:t>
+      </w:r>
+      <w:r>
+        <w:br/>
+      </w:r>
+      <w:r>
+        <w:rPr>
+          <w:rStyle w:val="VerbatimChar"/>
+        </w:rPr>
+        <w:t xml:space="preserve">cap.diameter       1.0000000  0.20401127      0.20048148  0.18637715</w:t>
+      </w:r>
+      <w:r>
+        <w:br/>
+      </w:r>
+      <w:r>
+        <w:rPr>
+          <w:rStyle w:val="VerbatimChar"/>
+        </w:rPr>
+        <w:t xml:space="preserve">cap.shape          0.2040113  1.00000000      0.04306624  0.13138708</w:t>
+      </w:r>
+      <w:r>
+        <w:br/>
+      </w:r>
+      <w:r>
+        <w:rPr>
+          <w:rStyle w:val="VerbatimChar"/>
+        </w:rPr>
+        <w:t xml:space="preserve">gill.attachment    0.2004815  0.04306624      1.00000000  0.10027559</w:t>
+      </w:r>
+      <w:r>
+        <w:br/>
+      </w:r>
+      <w:r>
+        <w:rPr>
+          <w:rStyle w:val="VerbatimChar"/>
+        </w:rPr>
+        <w:t xml:space="preserve">gill.color         0.1863772  0.13138708      0.10027559  1.00000000</w:t>
+      </w:r>
+      <w:r>
+        <w:br/>
+      </w:r>
+      <w:r>
+        <w:rPr>
+          <w:rStyle w:val="VerbatimChar"/>
+        </w:rPr>
+        <w:t xml:space="preserve">stem.height        0.1356524 -0.01039312     -0.07528418  0.01505654</w:t>
+      </w:r>
+      <w:r>
+        <w:br/>
+      </w:r>
+      <w:r>
+        <w:rPr>
+          <w:rStyle w:val="VerbatimChar"/>
+        </w:rPr>
+        <w:t xml:space="preserve">stem.width         0.8284693  0.22249376      0.24529991  0.11028297</w:t>
+      </w:r>
+      <w:r>
+        <w:br/>
+      </w:r>
+      <w:r>
+        <w:rPr>
+          <w:rStyle w:val="VerbatimChar"/>
+        </w:rPr>
+        <w:t xml:space="preserve">stem.color         0.1218561  0.02903463      0.02007325  0.18609020</w:t>
+      </w:r>
+      <w:r>
+        <w:br/>
+      </w:r>
+      <w:r>
+        <w:rPr>
+          <w:rStyle w:val="VerbatimChar"/>
+        </w:rPr>
+        <w:t xml:space="preserve">season             0.1133345  0.05544203     -0.04031458  0.05996487</w:t>
+      </w:r>
+      <w:r>
+        <w:br/>
+      </w:r>
+      <w:r>
+        <w:rPr>
+          <w:rStyle w:val="VerbatimChar"/>
+        </w:rPr>
+        <w:t xml:space="preserve">class             -0.1656763 -0.13333831     -0.05254126 -0.06394667</w:t>
+      </w:r>
+      <w:r>
+        <w:br/>
+      </w:r>
+      <w:r>
+        <w:rPr>
+          <w:rStyle w:val="VerbatimChar"/>
+        </w:rPr>
+        <w:t xml:space="preserve">                  stem.height  stem.width   stem.color        season</w:t>
+      </w:r>
+      <w:r>
+        <w:br/>
+      </w:r>
+      <w:r>
+        <w:rPr>
+          <w:rStyle w:val="VerbatimChar"/>
+        </w:rPr>
+        <w:t xml:space="preserve">cap.diameter     0.1356524038  0.82846931  0.121856112  0.1133344523</w:t>
+      </w:r>
+      <w:r>
+        <w:br/>
+      </w:r>
+      <w:r>
+        <w:rPr>
+          <w:rStyle w:val="VerbatimChar"/>
+        </w:rPr>
+        <w:t xml:space="preserve">cap.shape       -0.0103931195  0.22249376  0.029034633  0.0554420257</w:t>
+      </w:r>
+      <w:r>
+        <w:br/>
+      </w:r>
+      <w:r>
+        <w:rPr>
+          <w:rStyle w:val="VerbatimChar"/>
+        </w:rPr>
+        <w:t xml:space="preserve">gill.attachment -0.0752841798  0.24529991  0.020073247 -0.0403145793</w:t>
+      </w:r>
+      <w:r>
+        <w:br/>
+      </w:r>
+      <w:r>
+        <w:rPr>
+          <w:rStyle w:val="VerbatimChar"/>
+        </w:rPr>
+        <w:t xml:space="preserve">gill.color       0.0150565412  0.11028297  0.186090200  0.0599648711</w:t>
+      </w:r>
+      <w:r>
+        <w:br/>
+      </w:r>
+      <w:r>
+        <w:rPr>
+          <w:rStyle w:val="VerbatimChar"/>
+        </w:rPr>
+        <w:t xml:space="preserve">stem.height      1.0000000000  0.09809506  0.002623783 -0.0002919205</w:t>
+      </w:r>
+      <w:r>
+        <w:br/>
+      </w:r>
+      <w:r>
+        <w:rPr>
+          <w:rStyle w:val="VerbatimChar"/>
+        </w:rPr>
+        <w:t xml:space="preserve">stem.width       0.0980950645  1.00000000  0.157394266  0.0406794021</w:t>
+      </w:r>
+      <w:r>
+        <w:br/>
+      </w:r>
+      <w:r>
+        <w:rPr>
+          <w:rStyle w:val="VerbatimChar"/>
+        </w:rPr>
+        <w:t xml:space="preserve">stem.color       0.0026237827  0.15739427  1.000000000  0.0107499434</w:t>
+      </w:r>
+      <w:r>
+        <w:br/>
+      </w:r>
+      <w:r>
+        <w:rPr>
+          <w:rStyle w:val="VerbatimChar"/>
+        </w:rPr>
+        <w:t xml:space="preserve">season          -0.0002919205  0.04067940  0.010749943  1.0000000000</w:t>
+      </w:r>
+      <w:r>
+        <w:br/>
+      </w:r>
+      <w:r>
+        <w:rPr>
+          <w:rStyle w:val="VerbatimChar"/>
+        </w:rPr>
+        <w:t xml:space="preserve">class            0.1833538889 -0.18285619 -0.128339344 -0.0829189342</w:t>
+      </w:r>
+      <w:r>
+        <w:br/>
+      </w:r>
+      <w:r>
+        <w:rPr>
+          <w:rStyle w:val="VerbatimChar"/>
+        </w:rPr>
+        <w:t xml:space="preserve">                      class</w:t>
+      </w:r>
+      <w:r>
+        <w:br/>
+      </w:r>
+      <w:r>
+        <w:rPr>
+          <w:rStyle w:val="VerbatimChar"/>
+        </w:rPr>
+        <w:t xml:space="preserve">cap.diameter    -0.16567630</w:t>
+      </w:r>
+      <w:r>
+        <w:br/>
+      </w:r>
+      <w:r>
+        <w:rPr>
+          <w:rStyle w:val="VerbatimChar"/>
+        </w:rPr>
+        <w:t xml:space="preserve">cap.shape       -0.13333831</w:t>
+      </w:r>
+      <w:r>
+        <w:br/>
+      </w:r>
+      <w:r>
+        <w:rPr>
+          <w:rStyle w:val="VerbatimChar"/>
+        </w:rPr>
+        <w:t xml:space="preserve">gill.attachment -0.05254126</w:t>
+      </w:r>
+      <w:r>
+        <w:br/>
+      </w:r>
+      <w:r>
+        <w:rPr>
+          <w:rStyle w:val="VerbatimChar"/>
+        </w:rPr>
+        <w:t xml:space="preserve">gill.color      -0.06394667</w:t>
+      </w:r>
+      <w:r>
+        <w:br/>
+      </w:r>
+      <w:r>
+        <w:rPr>
+          <w:rStyle w:val="VerbatimChar"/>
+        </w:rPr>
+        <w:t xml:space="preserve">stem.height      0.18335389</w:t>
+      </w:r>
+      <w:r>
+        <w:br/>
+      </w:r>
+      <w:r>
+        <w:rPr>
+          <w:rStyle w:val="VerbatimChar"/>
+        </w:rPr>
+        <w:t xml:space="preserve">stem.width      -0.18285619</w:t>
+      </w:r>
+      <w:r>
+        <w:br/>
+      </w:r>
+      <w:r>
+        <w:rPr>
+          <w:rStyle w:val="VerbatimChar"/>
+        </w:rPr>
+        <w:t xml:space="preserve">stem.color      -0.12833934</w:t>
+      </w:r>
+      <w:r>
+        <w:br/>
+      </w:r>
+      <w:r>
+        <w:rPr>
+          <w:rStyle w:val="VerbatimChar"/>
+        </w:rPr>
+        <w:t xml:space="preserve">season          -0.08291893</w:t>
+      </w:r>
+      <w:r>
+        <w:br/>
+      </w:r>
+      <w:r>
+        <w:rPr>
+          <w:rStyle w:val="VerbatimChar"/>
+        </w:rPr>
+        <w:t xml:space="preserve">class            1.00000000</w:t>
+      </w:r>
+    </w:p>
+    <w:p>
+      <w:pPr>
+        <w:pStyle w:val="SourceCode"/>
+      </w:pPr>
+      <w:r>
+        <w:rPr>
+          <w:rStyle w:val="CommentTok"/>
+        </w:rPr>
+        <w:t xml:space="preserve"># correlation matrix heatmap</w:t>
+      </w:r>
+      <w:r>
+        <w:br/>
+      </w:r>
+      <w:r>
+        <w:rPr>
+          <w:rStyle w:val="FunctionTok"/>
+        </w:rPr>
+        <w:t xml:space="preserve">corrplot</w:t>
+      </w:r>
+      <w:r>
+        <w:rPr>
+          <w:rStyle w:val="NormalTok"/>
+        </w:rPr>
+        <w:t xml:space="preserve">(correlation_matrix, </w:t>
+      </w:r>
+      <w:r>
+        <w:rPr>
+          <w:rStyle w:val="AttributeTok"/>
+        </w:rPr>
+        <w:t xml:space="preserve">method =</w:t>
+      </w:r>
+      <w:r>
+        <w:rPr>
+          <w:rStyle w:val="NormalTok"/>
+        </w:rPr>
+        <w:t xml:space="preserve"> </w:t>
+      </w:r>
+      <w:r>
+        <w:rPr>
+          <w:rStyle w:val="StringTok"/>
+        </w:rPr>
+        <w:t xml:space="preserve">"color"</w:t>
+      </w:r>
+      <w:r>
+        <w:rPr>
+          <w:rStyle w:val="NormalTok"/>
+        </w:rPr>
+        <w:t xml:space="preserve">)</w:t>
+      </w:r>
+    </w:p>
+    <w:p>
+      <w:pPr>
+        <w:pStyle w:val="FirstParagraph"/>
+      </w:pPr>
+      <w:r>
+        <w:drawing>
+          <wp:inline>
+            <wp:extent cx="4620126" cy="3696101"/>
+            <wp:effectExtent b="0" l="0" r="0" t="0"/>
+            <wp:docPr descr="" title="" id="70" name="Picture"/>
+            <a:graphic>
+              <a:graphicData uri="http://schemas.openxmlformats.org/drawingml/2006/picture">
+                <pic:pic>
+                  <pic:nvPicPr>
+                    <pic:cNvPr descr="Manuscript_files/figure-docx/unnamed-chunk-4-11.png" id="71" name="Picture"/>
+                    <pic:cNvPicPr>
+                      <a:picLocks noChangeArrowheads="1" noChangeAspect="1"/>
+                    </pic:cNvPicPr>
+                  </pic:nvPicPr>
+                  <pic:blipFill>
+                    <a:blip r:embed="rId69"/>
+                    <a:stretch>
+                      <a:fillRect/>
+                    </a:stretch>
+                  </pic:blipFill>
+                  <pic:spPr bwMode="auto">
+                    <a:xfrm>
+                      <a:off x="0" y="0"/>
+                      <a:ext cx="4620126" cy="3696101"/>
+                    </a:xfrm>
+                    <a:prstGeom prst="rect">
+                      <a:avLst/>
+                    </a:prstGeom>
+                    <a:noFill/>
+                    <a:ln w="9525">
+                      <a:noFill/>
+                      <a:headEnd/>
+                      <a:tailEnd/>
+                    </a:ln>
+                  </pic:spPr>
+                </pic:pic>
+              </a:graphicData>
+            </a:graphic>
+          </wp:inline>
+        </w:drawing>
       </w:r>
     </w:p>
     <w:p>
@@ -912,7 +5081,7 @@
         <w:t xml:space="preserve">package.</w:t>
       </w:r>
     </w:p>
-    <w:bookmarkStart w:id="39" w:name="tbl-summarytable"/>
+    <w:bookmarkStart w:id="72" w:name="tbl-summarytable"/>
     <w:p>
       <w:pPr>
         <w:pStyle w:val="TableCaption"/>
@@ -1678,9 +5847,9 @@
         </w:tc>
       </w:tr>
     </w:tbl>
-    <w:bookmarkEnd w:id="39"/>
-    <w:bookmarkEnd w:id="40"/>
-    <w:bookmarkStart w:id="45" w:name="basic-statistical-analysis"/>
+    <w:bookmarkEnd w:id="72"/>
+    <w:bookmarkEnd w:id="73"/>
+    <w:bookmarkStart w:id="78" w:name="basic-statistical-analysis"/>
     <w:p>
       <w:pPr>
         <w:pStyle w:val="Heading2"/>
@@ -1775,7 +5944,7 @@
       <w:tr>
         <w:tc>
           <w:tcPr/>
-          <w:bookmarkStart w:id="44" w:name="fig-result"/>
+          <w:bookmarkStart w:id="77" w:name="fig-result"/>
           <w:p>
             <w:pPr>
               <w:jc w:val="center"/>
@@ -1785,18 +5954,18 @@
                 <wp:inline>
                   <wp:extent cx="5334000" cy="2701322"/>
                   <wp:effectExtent b="0" l="0" r="0" t="0"/>
-                  <wp:docPr descr="" title="" id="42" name="Picture"/>
+                  <wp:docPr descr="" title="" id="75" name="Picture"/>
                   <a:graphic>
                     <a:graphicData uri="http://schemas.openxmlformats.org/drawingml/2006/picture">
                       <pic:pic>
                         <pic:nvPicPr>
-                          <pic:cNvPr descr="../../results/figures/height-weight-stratified.png" id="43" name="Picture"/>
+                          <pic:cNvPr descr="../../results/figures/height-weight-stratified.png" id="76" name="Picture"/>
                           <pic:cNvPicPr>
                             <a:picLocks noChangeArrowheads="1" noChangeAspect="1"/>
                           </pic:cNvPicPr>
                         </pic:nvPicPr>
                         <pic:blipFill>
-                          <a:blip r:embed="rId41"/>
+                          <a:blip r:embed="rId74"/>
                           <a:stretch>
                             <a:fillRect/>
                           </a:stretch>
@@ -1836,12 +6005,12 @@
               <w:t xml:space="preserve">Figure 2: Height and weight stratified by gender.</w:t>
             </w:r>
           </w:p>
-          <w:bookmarkEnd w:id="44"/>
+          <w:bookmarkEnd w:id="77"/>
         </w:tc>
       </w:tr>
     </w:tbl>
-    <w:bookmarkEnd w:id="45"/>
-    <w:bookmarkStart w:id="47" w:name="full-analysis"/>
+    <w:bookmarkEnd w:id="78"/>
+    <w:bookmarkStart w:id="80" w:name="full-analysis"/>
     <w:p>
       <w:pPr>
         <w:pStyle w:val="Heading2"/>
@@ -1887,7 +6056,7 @@
         <w:t xml:space="preserve">shows a summary of a linear model fit.</w:t>
       </w:r>
     </w:p>
-    <w:bookmarkStart w:id="46" w:name="tbl-resulttable2"/>
+    <w:bookmarkStart w:id="79" w:name="tbl-resulttable2"/>
     <w:p>
       <w:pPr>
         <w:pStyle w:val="TableCaption"/>
@@ -2225,15 +6394,15 @@
         </w:tc>
       </w:tr>
     </w:tbl>
-    <w:bookmarkEnd w:id="46"/>
+    <w:bookmarkEnd w:id="79"/>
     <w:p>
       <w:r>
         <w:br w:type="page"/>
       </w:r>
     </w:p>
-    <w:bookmarkEnd w:id="47"/>
-    <w:bookmarkEnd w:id="48"/>
-    <w:bookmarkStart w:id="53" w:name="discussion"/>
+    <w:bookmarkEnd w:id="80"/>
+    <w:bookmarkEnd w:id="81"/>
+    <w:bookmarkStart w:id="86" w:name="discussion"/>
     <w:p>
       <w:pPr>
         <w:pStyle w:val="Heading1"/>
@@ -2242,7 +6411,7 @@
         <w:t xml:space="preserve">5. Discussion</w:t>
       </w:r>
     </w:p>
-    <w:bookmarkStart w:id="49" w:name="summary-and-interpretation"/>
+    <w:bookmarkStart w:id="82" w:name="summary-and-interpretation"/>
     <w:p>
       <w:pPr>
         <w:pStyle w:val="Heading2"/>
@@ -2263,8 +6432,8 @@
         <w:t xml:space="preserve">Summarize what you did, what you found and what it means.</w:t>
       </w:r>
     </w:p>
-    <w:bookmarkEnd w:id="49"/>
-    <w:bookmarkStart w:id="50" w:name="strengths-and-limitations"/>
+    <w:bookmarkEnd w:id="82"/>
+    <w:bookmarkStart w:id="83" w:name="strengths-and-limitations"/>
     <w:p>
       <w:pPr>
         <w:pStyle w:val="Heading2"/>
@@ -2285,8 +6454,8 @@
         <w:t xml:space="preserve">Discuss what you perceive as strengths and limitations of your analysis.</w:t>
       </w:r>
     </w:p>
-    <w:bookmarkEnd w:id="50"/>
-    <w:bookmarkStart w:id="52" w:name="conclusions"/>
+    <w:bookmarkEnd w:id="83"/>
+    <w:bookmarkStart w:id="85" w:name="conclusions"/>
     <w:p>
       <w:pPr>
         <w:pStyle w:val="Heading2"/>
@@ -2350,7 +6519,7 @@
         <w:t xml:space="preserve"> </w:t>
       </w:r>
       <w:r>
-        <w:t xml:space="preserve">(McKay, Ebell, Billings, et al., 2020; McKay, Ebell, Dale, et al., 2020)</w:t>
+        <w:t xml:space="preserve">(McKay, Ebell, Billings, et al., 2020; McKay, Ebell, Dale, Shen, &amp; Handel, 2020)</w:t>
       </w:r>
       <w:r>
         <w:t xml:space="preserve"> </w:t>
@@ -2369,7 +6538,7 @@
       <w:r>
         <w:t xml:space="preserve"> </w:t>
       </w:r>
-      <w:hyperlink r:id="rId51">
+      <w:hyperlink r:id="rId84">
         <w:r>
           <w:rPr>
             <w:rStyle w:val="Hyperlink"/>
@@ -2386,9 +6555,9 @@
         <w:br w:type="page"/>
       </w:r>
     </w:p>
-    <w:bookmarkEnd w:id="52"/>
-    <w:bookmarkEnd w:id="53"/>
-    <w:bookmarkStart w:id="61" w:name="references"/>
+    <w:bookmarkEnd w:id="85"/>
+    <w:bookmarkEnd w:id="86"/>
+    <w:bookmarkStart w:id="94" w:name="references"/>
     <w:p>
       <w:pPr>
         <w:pStyle w:val="Heading1"/>
@@ -2397,8 +6566,8 @@
         <w:t xml:space="preserve">6. References</w:t>
       </w:r>
     </w:p>
-    <w:bookmarkStart w:id="60" w:name="refs"/>
-    <w:bookmarkStart w:id="55" w:name="ref-leek2015"/>
+    <w:bookmarkStart w:id="93" w:name="refs"/>
+    <w:bookmarkStart w:id="88" w:name="ref-leek2015"/>
     <w:p>
       <w:pPr>
         <w:pStyle w:val="Bibliography"/>
@@ -2447,7 +6616,7 @@
       <w:r>
         <w:t xml:space="preserve"> </w:t>
       </w:r>
-      <w:hyperlink r:id="rId54">
+      <w:hyperlink r:id="rId87">
         <w:r>
           <w:rPr>
             <w:rStyle w:val="Hyperlink"/>
@@ -2456,8 +6625,8 @@
         </w:r>
       </w:hyperlink>
     </w:p>
-    <w:bookmarkEnd w:id="55"/>
-    <w:bookmarkStart w:id="57" w:name="ref-mckay2020"/>
+    <w:bookmarkEnd w:id="88"/>
+    <w:bookmarkStart w:id="90" w:name="ref-mckay2020"/>
     <w:p>
       <w:pPr>
         <w:pStyle w:val="Bibliography"/>
@@ -2539,7 +6708,7 @@
       <w:r>
         <w:t xml:space="preserve"> </w:t>
       </w:r>
-      <w:hyperlink r:id="rId56">
+      <w:hyperlink r:id="rId89">
         <w:r>
           <w:rPr>
             <w:rStyle w:val="Hyperlink"/>
@@ -2548,8 +6717,8 @@
         </w:r>
       </w:hyperlink>
     </w:p>
-    <w:bookmarkEnd w:id="57"/>
-    <w:bookmarkStart w:id="59" w:name="ref-mckay2020a"/>
+    <w:bookmarkEnd w:id="90"/>
+    <w:bookmarkStart w:id="92" w:name="ref-mckay2020a"/>
     <w:p>
       <w:pPr>
         <w:pStyle w:val="Bibliography"/>
@@ -2586,7 +6755,7 @@
       <w:r>
         <w:t xml:space="preserve"> </w:t>
       </w:r>
-      <w:hyperlink r:id="rId58">
+      <w:hyperlink r:id="rId91">
         <w:r>
           <w:rPr>
             <w:rStyle w:val="Hyperlink"/>
@@ -2595,9 +6764,9 @@
         </w:r>
       </w:hyperlink>
     </w:p>
-    <w:bookmarkEnd w:id="59"/>
-    <w:bookmarkEnd w:id="60"/>
-    <w:bookmarkEnd w:id="61"/>
+    <w:bookmarkEnd w:id="92"/>
+    <w:bookmarkEnd w:id="93"/>
+    <w:bookmarkEnd w:id="94"/>
     <w:sectPr/>
   </w:body>
 </w:document>
@@ -2704,8 +6873,123 @@
       </w:pPr>
     </w:lvl>
   </w:abstractNum>
+  <w:abstractNum w:abstractNumId="99411">
+    <w:nsid w:val="A99411"/>
+    <w:multiLevelType w:val="multilevel"/>
+    <w:lvl w:ilvl="0">
+      <w:start w:val="1"/>
+      <w:numFmt w:val="decimal"/>
+      <w:lvlText w:val="%1."/>
+      <w:lvlJc w:val="left"/>
+      <w:pPr>
+        <w:ind w:left="720" w:hanging="480"/>
+      </w:pPr>
+    </w:lvl>
+    <w:lvl w:ilvl="1">
+      <w:start w:val="1"/>
+      <w:numFmt w:val="decimal"/>
+      <w:lvlText w:val="%2."/>
+      <w:lvlJc w:val="left"/>
+      <w:pPr>
+        <w:ind w:left="1440" w:hanging="480"/>
+      </w:pPr>
+    </w:lvl>
+    <w:lvl w:ilvl="2">
+      <w:start w:val="1"/>
+      <w:numFmt w:val="decimal"/>
+      <w:lvlText w:val="%3."/>
+      <w:lvlJc w:val="left"/>
+      <w:pPr>
+        <w:ind w:left="2160" w:hanging="480"/>
+      </w:pPr>
+    </w:lvl>
+    <w:lvl w:ilvl="3">
+      <w:start w:val="1"/>
+      <w:numFmt w:val="decimal"/>
+      <w:lvlText w:val="%4."/>
+      <w:lvlJc w:val="left"/>
+      <w:pPr>
+        <w:ind w:left="2880" w:hanging="480"/>
+      </w:pPr>
+    </w:lvl>
+    <w:lvl w:ilvl="4">
+      <w:start w:val="1"/>
+      <w:numFmt w:val="decimal"/>
+      <w:lvlText w:val="%5."/>
+      <w:lvlJc w:val="left"/>
+      <w:pPr>
+        <w:ind w:left="3600" w:hanging="480"/>
+      </w:pPr>
+    </w:lvl>
+    <w:lvl w:ilvl="5">
+      <w:start w:val="1"/>
+      <w:numFmt w:val="decimal"/>
+      <w:lvlText w:val="%6."/>
+      <w:lvlJc w:val="left"/>
+      <w:pPr>
+        <w:ind w:left="4320" w:hanging="480"/>
+      </w:pPr>
+    </w:lvl>
+    <w:lvl w:ilvl="6">
+      <w:start w:val="1"/>
+      <w:numFmt w:val="decimal"/>
+      <w:lvlText w:val="%7."/>
+      <w:lvlJc w:val="left"/>
+      <w:pPr>
+        <w:ind w:left="5040" w:hanging="480"/>
+      </w:pPr>
+    </w:lvl>
+    <w:lvl w:ilvl="7">
+      <w:start w:val="1"/>
+      <w:numFmt w:val="decimal"/>
+      <w:lvlText w:val="%8."/>
+      <w:lvlJc w:val="left"/>
+      <w:pPr>
+        <w:ind w:left="5760" w:hanging="480"/>
+      </w:pPr>
+    </w:lvl>
+    <w:lvl w:ilvl="8">
+      <w:start w:val="1"/>
+      <w:numFmt w:val="decimal"/>
+      <w:lvlText w:val="%9."/>
+      <w:lvlJc w:val="left"/>
+      <w:pPr>
+        <w:ind w:left="6480" w:hanging="480"/>
+      </w:pPr>
+    </w:lvl>
+  </w:abstractNum>
   <w:num w:numId="1000">
     <w:abstractNumId w:val="990"/>
+  </w:num>
+  <w:num w:numId="1001">
+    <w:abstractNumId w:val="99411"/>
+    <w:lvlOverride w:ilvl="0">
+      <w:startOverride w:val="1"/>
+    </w:lvlOverride>
+    <w:lvlOverride w:ilvl="1">
+      <w:startOverride w:val="1"/>
+    </w:lvlOverride>
+    <w:lvlOverride w:ilvl="2">
+      <w:startOverride w:val="1"/>
+    </w:lvlOverride>
+    <w:lvlOverride w:ilvl="3">
+      <w:startOverride w:val="1"/>
+    </w:lvlOverride>
+    <w:lvlOverride w:ilvl="4">
+      <w:startOverride w:val="1"/>
+    </w:lvlOverride>
+    <w:lvlOverride w:ilvl="5">
+      <w:startOverride w:val="1"/>
+    </w:lvlOverride>
+    <w:lvlOverride w:ilvl="6">
+      <w:startOverride w:val="1"/>
+    </w:lvlOverride>
+    <w:lvlOverride w:ilvl="7">
+      <w:startOverride w:val="1"/>
+    </w:lvlOverride>
+    <w:lvlOverride w:ilvl="8">
+      <w:startOverride w:val="1"/>
+    </w:lvlOverride>
   </w:num>
 </w:numbering>
 </file>

</xml_diff>